<commit_message>
- fixed some import problems - added MonteCarloN - need to fix AdaptIntN
</commit_message>
<xml_diff>
--- a/Computing report.docx
+++ b/Computing report.docx
@@ -152,21 +152,7 @@
         <w:rPr>
           <w:lang w:val="en-US"/>
         </w:rPr>
-        <w:t xml:space="preserve"> that can numerically integrate one dimensional </w:t>
-      </w:r>
-      <w:proofErr w:type="gramStart"/>
-      <w:r>
-        <w:rPr>
-          <w:lang w:val="en-US"/>
-        </w:rPr>
-        <w:t>problems</w:t>
-      </w:r>
-      <w:proofErr w:type="gramEnd"/>
-      <w:r>
-        <w:rPr>
-          <w:lang w:val="en-US"/>
-        </w:rPr>
-        <w:t xml:space="preserve"> with ease, as well as </w:t>
+        <w:t xml:space="preserve"> that can numerically integrate one dimensional problems with ease, as well as </w:t>
       </w:r>
       <w:r>
         <w:rPr>
@@ -439,16 +425,8 @@
         <w:rPr>
           <w:lang w:val="en-US"/>
         </w:rPr>
-        <w:t xml:space="preserve">Talk about the convergences of the </w:t>
-      </w:r>
-      <w:proofErr w:type="spellStart"/>
-      <w:r>
-        <w:rPr>
-          <w:lang w:val="en-US"/>
-        </w:rPr>
-        <w:t>thingys</w:t>
-      </w:r>
-      <w:proofErr w:type="spellEnd"/>
+        <w:t>Talk about the convergences of the thingys</w:t>
+      </w:r>
     </w:p>
     <w:p>
       <w:pPr>
@@ -501,16 +479,8 @@
         <w:rPr>
           <w:lang w:val="en-US"/>
         </w:rPr>
-        <w:t xml:space="preserve">Monte </w:t>
-      </w:r>
-      <w:proofErr w:type="spellStart"/>
-      <w:r>
-        <w:rPr>
-          <w:lang w:val="en-US"/>
-        </w:rPr>
-        <w:t>carlo</w:t>
-      </w:r>
-      <w:proofErr w:type="spellEnd"/>
+        <w:t>Monte carlo</w:t>
+      </w:r>
     </w:p>
     <w:p>
       <w:pPr>
@@ -565,32 +535,19 @@
           <w:lang w:val="en-US"/>
         </w:rPr>
         <w:lastRenderedPageBreak/>
-        <w:t xml:space="preserve">A simple way to determine the value of the integral is to evaluate the integrand along equally spaced intervals, which are called the Newton-Cotes quadrature rules. The simplest of these is the midpoint rule, where the function is approximated as a </w:t>
-      </w:r>
-      <w:proofErr w:type="gramStart"/>
-      <w:r>
-        <w:rPr>
-          <w:lang w:val="en-US"/>
-        </w:rPr>
-        <w:t>zero order</w:t>
-      </w:r>
-      <w:proofErr w:type="gramEnd"/>
-      <w:r>
-        <w:rPr>
-          <w:lang w:val="en-US"/>
-        </w:rPr>
-        <w:t xml:space="preserve"> polynomial. </w:t>
-      </w:r>
-    </w:p>
-    <w:p>
-      <w:pPr>
-        <w:ind w:left="360"/>
-        <w:rPr>
-          <w:lang w:val="en-US"/>
-        </w:rPr>
-      </w:pPr>
-      <w:r>
-        <w:rPr>
+        <w:t xml:space="preserve">A simple way to determine the value of the integral is to evaluate the integrand along equally spaced intervals, which are called the Newton-Cotes quadrature rules. The simplest of these is the midpoint rule, where the function is approximated as a zero order polynomial. </w:t>
+      </w:r>
+    </w:p>
+    <w:p>
+      <w:pPr>
+        <w:ind w:left="360"/>
+        <w:rPr>
+          <w:lang w:val="en-US"/>
+        </w:rPr>
+      </w:pPr>
+      <w:r>
+        <w:rPr>
+          <w:noProof/>
           <w:lang w:val="en-US"/>
         </w:rPr>
         <w:drawing>
@@ -838,6 +795,7 @@
       </w:pPr>
       <w:r>
         <w:rPr>
+          <w:noProof/>
           <w:lang w:val="en-US"/>
         </w:rPr>
         <w:drawing>
@@ -1102,6 +1060,7 @@
       </w:r>
       <w:r>
         <w:rPr>
+          <w:noProof/>
           <w:lang w:val="en-US"/>
         </w:rPr>
         <w:drawing>
@@ -1435,23 +1394,7 @@
           <w:rFonts w:eastAsiaTheme="minorEastAsia"/>
           <w:lang w:val="en-US"/>
         </w:rPr>
-        <w:t xml:space="preserve">As of right now, the quadrature rules have only been using the limits a and b, as well as the midpoint </w:t>
-      </w:r>
-      <w:proofErr w:type="spellStart"/>
-      <w:r>
-        <w:rPr>
-          <w:rFonts w:eastAsiaTheme="minorEastAsia"/>
-          <w:lang w:val="en-US"/>
-        </w:rPr>
-        <w:t>a+b</w:t>
-      </w:r>
-      <w:proofErr w:type="spellEnd"/>
-      <w:r>
-        <w:rPr>
-          <w:rFonts w:eastAsiaTheme="minorEastAsia"/>
-          <w:lang w:val="en-US"/>
-        </w:rPr>
-        <w:t xml:space="preserve">/2. </w:t>
+        <w:t xml:space="preserve">As of right now, the quadrature rules have only been using the limits a and b, as well as the midpoint a+b/2. </w:t>
       </w:r>
       <w:r>
         <w:rPr>
@@ -1775,14 +1718,7 @@
             <w:rFonts w:ascii="Cambria Math" w:eastAsiaTheme="minorEastAsia" w:hAnsi="Cambria Math"/>
             <w:lang w:val="en-US"/>
           </w:rPr>
-          <m:t>=</m:t>
-        </m:r>
-        <m:r>
-          <w:rPr>
-            <w:rFonts w:ascii="Cambria Math" w:eastAsiaTheme="minorEastAsia" w:hAnsi="Cambria Math"/>
-            <w:lang w:val="en-US"/>
-          </w:rPr>
-          <m:t xml:space="preserve">hi+a= </m:t>
+          <m:t xml:space="preserve">=hi+a= </m:t>
         </m:r>
         <m:f>
           <m:fPr>
@@ -1826,23 +1762,7 @@
           <w:rFonts w:eastAsiaTheme="minorEastAsia"/>
           <w:lang w:val="en-US"/>
         </w:rPr>
-        <w:t>and w_</w:t>
-      </w:r>
-      <w:proofErr w:type="spellStart"/>
-      <w:r>
-        <w:rPr>
-          <w:rFonts w:eastAsiaTheme="minorEastAsia"/>
-          <w:lang w:val="en-US"/>
-        </w:rPr>
-        <w:t>i</w:t>
-      </w:r>
-      <w:proofErr w:type="spellEnd"/>
-      <w:r>
-        <w:rPr>
-          <w:rFonts w:eastAsiaTheme="minorEastAsia"/>
-          <w:lang w:val="en-US"/>
-        </w:rPr>
-        <w:t xml:space="preserve"> are the weights of the </w:t>
+        <w:t xml:space="preserve">and w_i are the weights of the </w:t>
       </w:r>
       <w:r>
         <w:rPr>
@@ -2063,23 +1983,7 @@
                 <w:rFonts w:eastAsiaTheme="minorEastAsia"/>
                 <w:lang w:val="en-US"/>
               </w:rPr>
-              <w:t xml:space="preserve">[h/3, 4h/3, 2h/3, 4h/3, 2h/3, </w:t>
-            </w:r>
-            <w:proofErr w:type="gramStart"/>
-            <w:r>
-              <w:rPr>
-                <w:rFonts w:eastAsiaTheme="minorEastAsia"/>
-                <w:lang w:val="en-US"/>
-              </w:rPr>
-              <w:t>… ,</w:t>
-            </w:r>
-            <w:proofErr w:type="gramEnd"/>
-            <w:r>
-              <w:rPr>
-                <w:rFonts w:eastAsiaTheme="minorEastAsia"/>
-                <w:lang w:val="en-US"/>
-              </w:rPr>
-              <w:t xml:space="preserve"> h/3]</w:t>
+              <w:t>[h/3, 4h/3, 2h/3, 4h/3, 2h/3, … , h/3]</w:t>
             </w:r>
           </w:p>
         </w:tc>
@@ -2344,23 +2248,7 @@
           <w:rFonts w:eastAsiaTheme="minorEastAsia"/>
           <w:lang w:val="en-US"/>
         </w:rPr>
-        <w:t xml:space="preserve">The convergence of these methods </w:t>
-      </w:r>
-      <w:proofErr w:type="gramStart"/>
-      <w:r>
-        <w:rPr>
-          <w:rFonts w:eastAsiaTheme="minorEastAsia"/>
-          <w:lang w:val="en-US"/>
-        </w:rPr>
-        <w:t>are</w:t>
-      </w:r>
-      <w:proofErr w:type="gramEnd"/>
-      <w:r>
-        <w:rPr>
-          <w:rFonts w:eastAsiaTheme="minorEastAsia"/>
-          <w:lang w:val="en-US"/>
-        </w:rPr>
-        <w:t xml:space="preserve"> well known, and are shown in </w:t>
+        <w:t xml:space="preserve">The convergence of these methods are well known, and are shown in </w:t>
       </w:r>
       <w:r>
         <w:rPr>
@@ -2499,23 +2387,7 @@
           <w:rFonts w:eastAsiaTheme="minorEastAsia"/>
           <w:lang w:val="en-US"/>
         </w:rPr>
-        <w:t xml:space="preserve">s formulas have only been shown in one </w:t>
-      </w:r>
-      <w:proofErr w:type="gramStart"/>
-      <w:r>
-        <w:rPr>
-          <w:rFonts w:eastAsiaTheme="minorEastAsia"/>
-          <w:lang w:val="en-US"/>
-        </w:rPr>
-        <w:t>dimensions</w:t>
-      </w:r>
-      <w:proofErr w:type="gramEnd"/>
-      <w:r>
-        <w:rPr>
-          <w:rFonts w:eastAsiaTheme="minorEastAsia"/>
-          <w:lang w:val="en-US"/>
-        </w:rPr>
-        <w:t xml:space="preserve"> so far, however they can </w:t>
+        <w:t xml:space="preserve">s formulas have only been shown in one dimensions so far, however they can </w:t>
       </w:r>
       <w:r>
         <w:rPr>
@@ -2529,46 +2401,14 @@
           <w:rFonts w:eastAsiaTheme="minorEastAsia"/>
           <w:lang w:val="en-US"/>
         </w:rPr>
-        <w:t xml:space="preserve">This is done simply by applying the quadrature method individually in each </w:t>
-      </w:r>
-      <w:proofErr w:type="gramStart"/>
-      <w:r>
-        <w:rPr>
-          <w:rFonts w:eastAsiaTheme="minorEastAsia"/>
-          <w:lang w:val="en-US"/>
-        </w:rPr>
-        <w:t>dimension, and</w:t>
-      </w:r>
-      <w:proofErr w:type="gramEnd"/>
-      <w:r>
-        <w:rPr>
-          <w:rFonts w:eastAsiaTheme="minorEastAsia"/>
-          <w:lang w:val="en-US"/>
-        </w:rPr>
-        <w:t xml:space="preserve"> multiplying them together. </w:t>
-      </w:r>
-      <w:r>
-        <w:rPr>
-          <w:rFonts w:eastAsiaTheme="minorEastAsia"/>
-          <w:lang w:val="en-US"/>
-        </w:rPr>
-        <w:t xml:space="preserve">The </w:t>
-      </w:r>
-      <w:proofErr w:type="gramStart"/>
-      <w:r>
-        <w:rPr>
-          <w:rFonts w:eastAsiaTheme="minorEastAsia"/>
-          <w:lang w:val="en-US"/>
-        </w:rPr>
-        <w:t>two dimensional</w:t>
-      </w:r>
-      <w:proofErr w:type="gramEnd"/>
-      <w:r>
-        <w:rPr>
-          <w:rFonts w:eastAsiaTheme="minorEastAsia"/>
-          <w:lang w:val="en-US"/>
-        </w:rPr>
-        <w:t xml:space="preserve"> case is illustrated in FIGURE SOMETHING. </w:t>
+        <w:t xml:space="preserve">This is done simply by applying the quadrature method individually in each dimension, and multiplying them together. </w:t>
+      </w:r>
+      <w:r>
+        <w:rPr>
+          <w:rFonts w:eastAsiaTheme="minorEastAsia"/>
+          <w:lang w:val="en-US"/>
+        </w:rPr>
+        <w:t xml:space="preserve">The two dimensional case is illustrated in FIGURE SOMETHING. </w:t>
       </w:r>
     </w:p>
     <w:p>
@@ -2759,6 +2599,7 @@
       <w:r>
         <w:rPr>
           <w:rFonts w:eastAsiaTheme="minorEastAsia"/>
+          <w:noProof/>
           <w:lang w:val="en-US"/>
         </w:rPr>
         <w:drawing>
@@ -2941,14 +2782,7 @@
                 <w:rFonts w:eastAsiaTheme="minorEastAsia"/>
                 <w:lang w:val="en-US"/>
               </w:rPr>
-              <w:t>1/N^</w:t>
-            </w:r>
-            <w:r>
-              <w:rPr>
-                <w:rFonts w:eastAsiaTheme="minorEastAsia"/>
-                <w:lang w:val="en-US"/>
-              </w:rPr>
-              <w:t>(2/d)</w:t>
+              <w:t>1/N^(2/d)</w:t>
             </w:r>
           </w:p>
         </w:tc>
@@ -2990,14 +2824,7 @@
                 <w:rFonts w:eastAsiaTheme="minorEastAsia"/>
                 <w:lang w:val="en-US"/>
               </w:rPr>
-              <w:t>1/N^</w:t>
-            </w:r>
-            <w:r>
-              <w:rPr>
-                <w:rFonts w:eastAsiaTheme="minorEastAsia"/>
-                <w:lang w:val="en-US"/>
-              </w:rPr>
-              <w:t>(4/d)</w:t>
+              <w:t>1/N^(4/d)</w:t>
             </w:r>
           </w:p>
         </w:tc>
@@ -3025,23 +2852,7 @@
           <w:rFonts w:eastAsiaTheme="minorEastAsia"/>
           <w:lang w:val="en-US"/>
         </w:rPr>
-        <w:t xml:space="preserve">However, the main downside of using newton-cotes quadrature </w:t>
-      </w:r>
-      <w:proofErr w:type="spellStart"/>
-      <w:r>
-        <w:rPr>
-          <w:rFonts w:eastAsiaTheme="minorEastAsia"/>
-          <w:lang w:val="en-US"/>
-        </w:rPr>
-        <w:t>methonds</w:t>
-      </w:r>
-      <w:proofErr w:type="spellEnd"/>
-      <w:r>
-        <w:rPr>
-          <w:rFonts w:eastAsiaTheme="minorEastAsia"/>
-          <w:lang w:val="en-US"/>
-        </w:rPr>
-        <w:t xml:space="preserve"> in multiple dimensions is that the number of points required to perform the integral grows exponentially with d. </w:t>
+        <w:t xml:space="preserve">However, the main downside of using newton-cotes quadrature methonds in multiple dimensions is that the number of points required to perform the integral grows exponentially with d. </w:t>
       </w:r>
       <w:r>
         <w:rPr>
@@ -3556,14 +3367,7 @@
                   <w:rFonts w:ascii="Cambria Math" w:eastAsiaTheme="minorEastAsia" w:hAnsi="Cambria Math"/>
                   <w:lang w:val="en-US"/>
                 </w:rPr>
-                <m:t>u</m:t>
-              </m:r>
-              <m:r>
-                <w:rPr>
-                  <w:rFonts w:ascii="Cambria Math" w:eastAsiaTheme="minorEastAsia" w:hAnsi="Cambria Math"/>
-                  <w:lang w:val="en-US"/>
-                </w:rPr>
-                <m:t xml:space="preserve"> </m:t>
+                <m:t xml:space="preserve">u </m:t>
               </m:r>
             </m:e>
           </m:nary>
@@ -3721,23 +3525,7 @@
           <w:rFonts w:eastAsiaTheme="minorEastAsia"/>
           <w:lang w:val="en-US"/>
         </w:rPr>
-        <w:t xml:space="preserve">The convergence of monte </w:t>
-      </w:r>
-      <w:proofErr w:type="spellStart"/>
-      <w:r>
-        <w:rPr>
-          <w:rFonts w:eastAsiaTheme="minorEastAsia"/>
-          <w:lang w:val="en-US"/>
-        </w:rPr>
-        <w:t>carlo</w:t>
-      </w:r>
-      <w:proofErr w:type="spellEnd"/>
-      <w:r>
-        <w:rPr>
-          <w:rFonts w:eastAsiaTheme="minorEastAsia"/>
-          <w:lang w:val="en-US"/>
-        </w:rPr>
-        <w:t xml:space="preserve"> scales with 1/√N, so in one dimension it would take more points for it to converge before </w:t>
+        <w:t xml:space="preserve">The convergence of monte carlo scales with 1/√N, so in one dimension it would take more points for it to converge before </w:t>
       </w:r>
       <w:r>
         <w:rPr>
@@ -3751,46 +3539,14 @@
           <w:rFonts w:eastAsiaTheme="minorEastAsia"/>
           <w:lang w:val="en-US"/>
         </w:rPr>
-        <w:t xml:space="preserve">However, the main advantage of monte </w:t>
-      </w:r>
-      <w:proofErr w:type="spellStart"/>
-      <w:r>
-        <w:rPr>
-          <w:rFonts w:eastAsiaTheme="minorEastAsia"/>
-          <w:lang w:val="en-US"/>
-        </w:rPr>
-        <w:t>carlo</w:t>
-      </w:r>
-      <w:proofErr w:type="spellEnd"/>
-      <w:r>
-        <w:rPr>
-          <w:rFonts w:eastAsiaTheme="minorEastAsia"/>
-          <w:lang w:val="en-US"/>
-        </w:rPr>
-        <w:t xml:space="preserve"> is that </w:t>
-      </w:r>
-      <w:r>
-        <w:rPr>
-          <w:rFonts w:eastAsiaTheme="minorEastAsia"/>
-          <w:lang w:val="en-US"/>
-        </w:rPr>
-        <w:t xml:space="preserve">the convergence of monte </w:t>
-      </w:r>
-      <w:proofErr w:type="spellStart"/>
-      <w:r>
-        <w:rPr>
-          <w:rFonts w:eastAsiaTheme="minorEastAsia"/>
-          <w:lang w:val="en-US"/>
-        </w:rPr>
-        <w:t>carlo</w:t>
-      </w:r>
-      <w:proofErr w:type="spellEnd"/>
-      <w:r>
-        <w:rPr>
-          <w:rFonts w:eastAsiaTheme="minorEastAsia"/>
-          <w:lang w:val="en-US"/>
-        </w:rPr>
-        <w:t xml:space="preserve"> remains 1/√N, regardless of the dimensionality of the </w:t>
+        <w:t xml:space="preserve">However, the main advantage of monte carlo is that </w:t>
+      </w:r>
+      <w:r>
+        <w:rPr>
+          <w:rFonts w:eastAsiaTheme="minorEastAsia"/>
+          <w:lang w:val="en-US"/>
+        </w:rPr>
+        <w:t xml:space="preserve">the convergence of monte carlo remains 1/√N, regardless of the dimensionality of the </w:t>
       </w:r>
       <w:r>
         <w:rPr>
@@ -3799,37 +3555,12 @@
         </w:rPr>
         <w:t xml:space="preserve">integral. </w:t>
       </w:r>
-      <w:proofErr w:type="gramStart"/>
-      <w:r>
-        <w:rPr>
-          <w:rFonts w:eastAsiaTheme="minorEastAsia"/>
-          <w:lang w:val="en-US"/>
-        </w:rPr>
-        <w:t>Therefore</w:t>
-      </w:r>
-      <w:proofErr w:type="gramEnd"/>
-      <w:r>
-        <w:rPr>
-          <w:rFonts w:eastAsiaTheme="minorEastAsia"/>
-          <w:lang w:val="en-US"/>
-        </w:rPr>
-        <w:t xml:space="preserve"> for particle physics monte </w:t>
-      </w:r>
-      <w:proofErr w:type="spellStart"/>
-      <w:r>
-        <w:rPr>
-          <w:rFonts w:eastAsiaTheme="minorEastAsia"/>
-          <w:lang w:val="en-US"/>
-        </w:rPr>
-        <w:t>carlo</w:t>
-      </w:r>
-      <w:proofErr w:type="spellEnd"/>
-      <w:r>
-        <w:rPr>
-          <w:rFonts w:eastAsiaTheme="minorEastAsia"/>
-          <w:lang w:val="en-US"/>
-        </w:rPr>
-        <w:t xml:space="preserve"> methods would be best suited for it.</w:t>
+      <w:r>
+        <w:rPr>
+          <w:rFonts w:eastAsiaTheme="minorEastAsia"/>
+          <w:lang w:val="en-US"/>
+        </w:rPr>
+        <w:t>Therefore for particle physics monte carlo methods would be best suited for it.</w:t>
       </w:r>
     </w:p>
     <w:p>
@@ -3861,23 +3592,7 @@
           <w:rFonts w:eastAsiaTheme="minorEastAsia"/>
           <w:lang w:val="en-US"/>
         </w:rPr>
-        <w:t xml:space="preserve">monte </w:t>
-      </w:r>
-      <w:proofErr w:type="spellStart"/>
-      <w:r>
-        <w:rPr>
-          <w:rFonts w:eastAsiaTheme="minorEastAsia"/>
-          <w:lang w:val="en-US"/>
-        </w:rPr>
-        <w:t>carlo</w:t>
-      </w:r>
-      <w:proofErr w:type="spellEnd"/>
-      <w:r>
-        <w:rPr>
-          <w:rFonts w:eastAsiaTheme="minorEastAsia"/>
-          <w:lang w:val="en-US"/>
-        </w:rPr>
-        <w:t xml:space="preserve"> could be made even better by </w:t>
+        <w:t xml:space="preserve">monte carlo could be made even better by </w:t>
       </w:r>
       <w:r>
         <w:rPr>
@@ -3891,23 +3606,7 @@
           <w:rFonts w:eastAsiaTheme="minorEastAsia"/>
           <w:lang w:val="en-US"/>
         </w:rPr>
-        <w:t xml:space="preserve"> One </w:t>
-      </w:r>
-      <w:proofErr w:type="spellStart"/>
-      <w:r>
-        <w:rPr>
-          <w:rFonts w:eastAsiaTheme="minorEastAsia"/>
-          <w:lang w:val="en-US"/>
-        </w:rPr>
-        <w:t>variarnce</w:t>
-      </w:r>
-      <w:proofErr w:type="spellEnd"/>
-      <w:r>
-        <w:rPr>
-          <w:rFonts w:eastAsiaTheme="minorEastAsia"/>
-          <w:lang w:val="en-US"/>
-        </w:rPr>
-        <w:t xml:space="preserve"> reduction technique is called the stratified sampling model, where </w:t>
+        <w:t xml:space="preserve"> One variarnce reduction technique is called the stratified sampling model, where </w:t>
       </w:r>
       <w:r>
         <w:rPr>
@@ -4049,21 +3748,7 @@
         <w:rPr>
           <w:lang w:val="en-US"/>
         </w:rPr>
-        <w:t xml:space="preserve">equation </w:t>
-      </w:r>
-      <w:proofErr w:type="gramStart"/>
-      <w:r>
-        <w:rPr>
-          <w:lang w:val="en-US"/>
-        </w:rPr>
-        <w:t>was</w:t>
-      </w:r>
-      <w:proofErr w:type="gramEnd"/>
-      <w:r>
-        <w:rPr>
-          <w:lang w:val="en-US"/>
-        </w:rPr>
-        <w:t xml:space="preserve"> also implemented in each method. </w:t>
+        <w:t xml:space="preserve">equation was also implemented in each method. </w:t>
       </w:r>
       <w:r>
         <w:rPr>
@@ -4115,16 +3800,8 @@
         <w:rPr>
           <w:lang w:val="en-US"/>
         </w:rPr>
-        <w:t xml:space="preserve">Adaptive Integration talky </w:t>
-      </w:r>
-      <w:proofErr w:type="spellStart"/>
-      <w:r>
-        <w:rPr>
-          <w:lang w:val="en-US"/>
-        </w:rPr>
-        <w:t>talky</w:t>
-      </w:r>
-      <w:proofErr w:type="spellEnd"/>
+        <w:t>Adaptive Integration talky talky</w:t>
+      </w:r>
     </w:p>
     <w:p>
       <w:pPr>
@@ -5490,96 +5167,60 @@
         <w:rPr>
           <w:lang w:val="en-US"/>
         </w:rPr>
-        <w:t xml:space="preserve">Monte </w:t>
-      </w:r>
-      <w:proofErr w:type="spellStart"/>
-      <w:r>
-        <w:rPr>
-          <w:lang w:val="en-US"/>
-        </w:rPr>
-        <w:t>carlo</w:t>
-      </w:r>
-      <w:proofErr w:type="spellEnd"/>
-      <w:r>
-        <w:rPr>
-          <w:lang w:val="en-US"/>
-        </w:rPr>
-        <w:t xml:space="preserve"> talky </w:t>
-      </w:r>
-      <w:proofErr w:type="spellStart"/>
-      <w:r>
-        <w:rPr>
-          <w:lang w:val="en-US"/>
-        </w:rPr>
-        <w:t>talky</w:t>
-      </w:r>
-      <w:proofErr w:type="spellEnd"/>
-    </w:p>
-    <w:p>
-      <w:pPr>
-        <w:ind w:left="360"/>
-        <w:rPr>
-          <w:lang w:val="en-US"/>
-        </w:rPr>
-      </w:pPr>
-      <w:r>
-        <w:rPr>
-          <w:lang w:val="en-US"/>
-        </w:rPr>
-        <w:t xml:space="preserve">The monte </w:t>
-      </w:r>
-      <w:proofErr w:type="spellStart"/>
-      <w:r>
-        <w:rPr>
-          <w:lang w:val="en-US"/>
-        </w:rPr>
-        <w:t>carlo</w:t>
-      </w:r>
-      <w:proofErr w:type="spellEnd"/>
-      <w:r>
-        <w:rPr>
-          <w:lang w:val="en-US"/>
-        </w:rPr>
-        <w:t xml:space="preserve"> method required the use of </w:t>
-      </w:r>
-    </w:p>
-    <w:p>
-      <w:pPr>
-        <w:ind w:left="360"/>
-        <w:rPr>
-          <w:lang w:val="en-US"/>
-        </w:rPr>
-      </w:pPr>
-    </w:p>
-    <w:p>
-      <w:pPr>
-        <w:ind w:left="360"/>
-        <w:rPr>
-          <w:lang w:val="en-US"/>
-        </w:rPr>
-      </w:pPr>
-      <w:r>
-        <w:rPr>
-          <w:lang w:val="en-US"/>
-        </w:rPr>
-        <w:t xml:space="preserve">Generalizing the </w:t>
-      </w:r>
-      <w:proofErr w:type="spellStart"/>
-      <w:r>
-        <w:rPr>
-          <w:lang w:val="en-US"/>
-        </w:rPr>
-        <w:t>NCInt</w:t>
-      </w:r>
-      <w:proofErr w:type="spellEnd"/>
-      <w:r>
-        <w:rPr>
-          <w:lang w:val="en-US"/>
-        </w:rPr>
-        <w:t xml:space="preserve"> method requires the use of a generator due to the w thingy talk about it okay</w:t>
+        <w:t>Monte carlo talky talky</w:t>
+      </w:r>
+    </w:p>
+    <w:p>
+      <w:pPr>
+        <w:ind w:left="360"/>
+        <w:rPr>
+          <w:lang w:val="en-US"/>
+        </w:rPr>
+      </w:pPr>
+      <w:r>
+        <w:rPr>
+          <w:lang w:val="en-US"/>
+        </w:rPr>
+        <w:t xml:space="preserve">The monte carlo method required </w:t>
+      </w:r>
+      <w:r>
+        <w:rPr>
+          <w:lang w:val="en-US"/>
+        </w:rPr>
+        <w:t xml:space="preserve">the use of the random module found in python to generate the pseudo-random numbers. </w:t>
       </w:r>
       <w:bookmarkStart w:id="0" w:name="_GoBack"/>
       <w:bookmarkEnd w:id="0"/>
+    </w:p>
+    <w:p>
+      <w:pPr>
+        <w:ind w:left="360"/>
+        <w:rPr>
+          <w:lang w:val="en-US"/>
+        </w:rPr>
+      </w:pPr>
+    </w:p>
+    <w:p>
+      <w:pPr>
+        <w:ind w:left="360"/>
+        <w:rPr>
+          <w:lang w:val="en-US"/>
+        </w:rPr>
+      </w:pPr>
+      <w:r>
+        <w:rPr>
+          <w:lang w:val="en-US"/>
+        </w:rPr>
+        <w:t>Generalizing the NCInt method requires the use of a generator due to the w thingy talk about it okay</w:t>
+      </w:r>
+    </w:p>
+    <w:p>
+      <w:pPr>
+        <w:ind w:left="360"/>
+        <w:rPr>
+          <w:lang w:val="en-US"/>
+        </w:rPr>
+      </w:pPr>
     </w:p>
     <w:p>
       <w:pPr>
@@ -5654,30 +5295,8 @@
         <w:rPr>
           <w:lang w:val="en-US"/>
         </w:rPr>
-        <w:t xml:space="preserve">Random number generator was required for monte </w:t>
-      </w:r>
-      <w:proofErr w:type="spellStart"/>
-      <w:r>
-        <w:rPr>
-          <w:lang w:val="en-US"/>
-        </w:rPr>
-        <w:t>carlo</w:t>
-      </w:r>
-      <w:proofErr w:type="spellEnd"/>
-      <w:r>
-        <w:rPr>
-          <w:lang w:val="en-US"/>
-        </w:rPr>
-        <w:t xml:space="preserve"> </w:t>
-      </w:r>
-      <w:proofErr w:type="spellStart"/>
-      <w:r>
-        <w:rPr>
-          <w:lang w:val="en-US"/>
-        </w:rPr>
-        <w:t>shts</w:t>
-      </w:r>
-      <w:proofErr w:type="spellEnd"/>
+        <w:t>Random number generator was required for monte carlo shts</w:t>
+      </w:r>
     </w:p>
     <w:p>
       <w:pPr>
@@ -5768,21 +5387,7 @@
         <w:rPr>
           <w:lang w:val="en-US"/>
         </w:rPr>
-        <w:t xml:space="preserve">Show that the newton cotes </w:t>
-      </w:r>
-      <w:proofErr w:type="gramStart"/>
-      <w:r>
-        <w:rPr>
-          <w:lang w:val="en-US"/>
-        </w:rPr>
-        <w:t>is</w:t>
-      </w:r>
-      <w:proofErr w:type="gramEnd"/>
-      <w:r>
-        <w:rPr>
-          <w:lang w:val="en-US"/>
-        </w:rPr>
-        <w:t xml:space="preserve"> superior in the one dimensional case</w:t>
+        <w:t>Show that the newton cotes is superior in the one dimensional case</w:t>
       </w:r>
     </w:p>
     <w:p>
@@ -5800,21 +5405,7 @@
         <w:rPr>
           <w:lang w:val="en-US"/>
         </w:rPr>
-        <w:t xml:space="preserve">show that the one d </w:t>
-      </w:r>
-      <w:proofErr w:type="spellStart"/>
-      <w:r>
-        <w:rPr>
-          <w:lang w:val="en-US"/>
-        </w:rPr>
-        <w:t>convergers</w:t>
-      </w:r>
-      <w:proofErr w:type="spellEnd"/>
-      <w:r>
-        <w:rPr>
-          <w:lang w:val="en-US"/>
-        </w:rPr>
-        <w:t xml:space="preserve"> are accurate </w:t>
+        <w:t xml:space="preserve">show that the one d convergers are accurate </w:t>
       </w:r>
       <w:r>
         <w:rPr>
@@ -5838,35 +5429,7 @@
         <w:rPr>
           <w:lang w:val="en-US"/>
         </w:rPr>
-        <w:t xml:space="preserve">show that monte </w:t>
-      </w:r>
-      <w:proofErr w:type="spellStart"/>
-      <w:r>
-        <w:rPr>
-          <w:lang w:val="en-US"/>
-        </w:rPr>
-        <w:t>carlo</w:t>
-      </w:r>
-      <w:proofErr w:type="spellEnd"/>
-      <w:r>
-        <w:rPr>
-          <w:lang w:val="en-US"/>
-        </w:rPr>
-        <w:t xml:space="preserve"> is superior in the </w:t>
-      </w:r>
-      <w:proofErr w:type="gramStart"/>
-      <w:r>
-        <w:rPr>
-          <w:lang w:val="en-US"/>
-        </w:rPr>
-        <w:t>four dimensional</w:t>
-      </w:r>
-      <w:proofErr w:type="gramEnd"/>
-      <w:r>
-        <w:rPr>
-          <w:lang w:val="en-US"/>
-        </w:rPr>
-        <w:t xml:space="preserve"> case</w:t>
+        <w:t>show that monte carlo is superior in the four dimensional case</w:t>
       </w:r>
     </w:p>
     <w:p>
@@ -5884,16 +5447,8 @@
         <w:rPr>
           <w:lang w:val="en-US"/>
         </w:rPr>
-        <w:t xml:space="preserve">validity? Probably compare it with known </w:t>
-      </w:r>
-      <w:proofErr w:type="spellStart"/>
-      <w:r>
-        <w:rPr>
-          <w:lang w:val="en-US"/>
-        </w:rPr>
-        <w:t>thingys</w:t>
-      </w:r>
-      <w:proofErr w:type="spellEnd"/>
+        <w:t>validity? Probably compare it with known thingys</w:t>
+      </w:r>
     </w:p>
     <w:p>
       <w:pPr>
@@ -5931,19 +5486,11 @@
           <w:lang w:val="en-US"/>
         </w:rPr>
       </w:pPr>
-      <w:proofErr w:type="spellStart"/>
-      <w:r>
-        <w:rPr>
-          <w:lang w:val="en-US"/>
-        </w:rPr>
-        <w:t>Shruggie</w:t>
-      </w:r>
-      <w:proofErr w:type="spellEnd"/>
-      <w:r>
-        <w:rPr>
-          <w:lang w:val="en-US"/>
-        </w:rPr>
-        <w:t xml:space="preserve"> </w:t>
+      <w:r>
+        <w:rPr>
+          <w:lang w:val="en-US"/>
+        </w:rPr>
+        <w:t xml:space="preserve">Shruggie </w:t>
       </w:r>
     </w:p>
     <w:p>

</xml_diff>

<commit_message>
- worked on computing report
</commit_message>
<xml_diff>
--- a/Computing report.docx
+++ b/Computing report.docx
@@ -152,7 +152,21 @@
         <w:rPr>
           <w:lang w:val="en-US"/>
         </w:rPr>
-        <w:t xml:space="preserve"> that can numerically integrate one dimensional problems with ease, as well as </w:t>
+        <w:t xml:space="preserve"> that can numerically integrate one dimensional </w:t>
+      </w:r>
+      <w:proofErr w:type="gramStart"/>
+      <w:r>
+        <w:rPr>
+          <w:lang w:val="en-US"/>
+        </w:rPr>
+        <w:t>problems</w:t>
+      </w:r>
+      <w:proofErr w:type="gramEnd"/>
+      <w:r>
+        <w:rPr>
+          <w:lang w:val="en-US"/>
+        </w:rPr>
+        <w:t xml:space="preserve"> with ease, as well as </w:t>
       </w:r>
       <w:r>
         <w:rPr>
@@ -238,6 +252,14 @@
         </w:rPr>
         <w:t xml:space="preserve">of each method. </w:t>
       </w:r>
+      <w:r>
+        <w:rPr>
+          <w:lang w:val="en-US"/>
+        </w:rPr>
+        <w:t xml:space="preserve">The </w:t>
+      </w:r>
+      <w:bookmarkStart w:id="0" w:name="_GoBack"/>
+      <w:bookmarkEnd w:id="0"/>
     </w:p>
     <w:p>
       <w:pPr>
@@ -425,8 +447,16 @@
         <w:rPr>
           <w:lang w:val="en-US"/>
         </w:rPr>
-        <w:t>Talk about the convergences of the thingys</w:t>
-      </w:r>
+        <w:t xml:space="preserve">Talk about the convergences of the </w:t>
+      </w:r>
+      <w:proofErr w:type="spellStart"/>
+      <w:r>
+        <w:rPr>
+          <w:lang w:val="en-US"/>
+        </w:rPr>
+        <w:t>thingys</w:t>
+      </w:r>
+      <w:proofErr w:type="spellEnd"/>
     </w:p>
     <w:p>
       <w:pPr>
@@ -479,8 +509,16 @@
         <w:rPr>
           <w:lang w:val="en-US"/>
         </w:rPr>
-        <w:t>Monte carlo</w:t>
-      </w:r>
+        <w:t xml:space="preserve">Monte </w:t>
+      </w:r>
+      <w:proofErr w:type="spellStart"/>
+      <w:r>
+        <w:rPr>
+          <w:lang w:val="en-US"/>
+        </w:rPr>
+        <w:t>carlo</w:t>
+      </w:r>
+      <w:proofErr w:type="spellEnd"/>
     </w:p>
     <w:p>
       <w:pPr>
@@ -534,8 +572,21 @@
         <w:rPr>
           <w:lang w:val="en-US"/>
         </w:rPr>
-        <w:lastRenderedPageBreak/>
-        <w:t xml:space="preserve">A simple way to determine the value of the integral is to evaluate the integrand along equally spaced intervals, which are called the Newton-Cotes quadrature rules. The simplest of these is the midpoint rule, where the function is approximated as a zero order polynomial. </w:t>
+        <w:t xml:space="preserve">A simple way to determine the value of the integral is to evaluate the integrand along equally spaced intervals, which are called the Newton-Cotes quadrature rules. The simplest of these is the midpoint rule, where the function is approximated as a </w:t>
+      </w:r>
+      <w:proofErr w:type="gramStart"/>
+      <w:r>
+        <w:rPr>
+          <w:lang w:val="en-US"/>
+        </w:rPr>
+        <w:t>zero order</w:t>
+      </w:r>
+      <w:proofErr w:type="gramEnd"/>
+      <w:r>
+        <w:rPr>
+          <w:lang w:val="en-US"/>
+        </w:rPr>
+        <w:t xml:space="preserve"> polynomial. </w:t>
       </w:r>
     </w:p>
     <w:p>
@@ -1394,7 +1445,23 @@
           <w:rFonts w:eastAsiaTheme="minorEastAsia"/>
           <w:lang w:val="en-US"/>
         </w:rPr>
-        <w:t xml:space="preserve">As of right now, the quadrature rules have only been using the limits a and b, as well as the midpoint a+b/2. </w:t>
+        <w:t xml:space="preserve">As of right now, the quadrature rules have only been using the limits a and b, as well as the midpoint </w:t>
+      </w:r>
+      <w:proofErr w:type="spellStart"/>
+      <w:r>
+        <w:rPr>
+          <w:rFonts w:eastAsiaTheme="minorEastAsia"/>
+          <w:lang w:val="en-US"/>
+        </w:rPr>
+        <w:t>a+b</w:t>
+      </w:r>
+      <w:proofErr w:type="spellEnd"/>
+      <w:r>
+        <w:rPr>
+          <w:rFonts w:eastAsiaTheme="minorEastAsia"/>
+          <w:lang w:val="en-US"/>
+        </w:rPr>
+        <w:t xml:space="preserve">/2. </w:t>
       </w:r>
       <w:r>
         <w:rPr>
@@ -1762,7 +1829,23 @@
           <w:rFonts w:eastAsiaTheme="minorEastAsia"/>
           <w:lang w:val="en-US"/>
         </w:rPr>
-        <w:t xml:space="preserve">and w_i are the weights of the </w:t>
+        <w:t xml:space="preserve">and </w:t>
+      </w:r>
+      <w:proofErr w:type="spellStart"/>
+      <w:r>
+        <w:rPr>
+          <w:rFonts w:eastAsiaTheme="minorEastAsia"/>
+          <w:lang w:val="en-US"/>
+        </w:rPr>
+        <w:t>w_i</w:t>
+      </w:r>
+      <w:proofErr w:type="spellEnd"/>
+      <w:r>
+        <w:rPr>
+          <w:rFonts w:eastAsiaTheme="minorEastAsia"/>
+          <w:lang w:val="en-US"/>
+        </w:rPr>
+        <w:t xml:space="preserve"> are the weights of the </w:t>
       </w:r>
       <w:r>
         <w:rPr>
@@ -1983,7 +2066,23 @@
                 <w:rFonts w:eastAsiaTheme="minorEastAsia"/>
                 <w:lang w:val="en-US"/>
               </w:rPr>
-              <w:t>[h/3, 4h/3, 2h/3, 4h/3, 2h/3, … , h/3]</w:t>
+              <w:t xml:space="preserve">[h/3, 4h/3, 2h/3, 4h/3, 2h/3, </w:t>
+            </w:r>
+            <w:proofErr w:type="gramStart"/>
+            <w:r>
+              <w:rPr>
+                <w:rFonts w:eastAsiaTheme="minorEastAsia"/>
+                <w:lang w:val="en-US"/>
+              </w:rPr>
+              <w:t>… ,</w:t>
+            </w:r>
+            <w:proofErr w:type="gramEnd"/>
+            <w:r>
+              <w:rPr>
+                <w:rFonts w:eastAsiaTheme="minorEastAsia"/>
+                <w:lang w:val="en-US"/>
+              </w:rPr>
+              <w:t xml:space="preserve"> h/3]</w:t>
             </w:r>
           </w:p>
         </w:tc>
@@ -2248,7 +2347,23 @@
           <w:rFonts w:eastAsiaTheme="minorEastAsia"/>
           <w:lang w:val="en-US"/>
         </w:rPr>
-        <w:t xml:space="preserve">The convergence of these methods are well known, and are shown in </w:t>
+        <w:t xml:space="preserve">The convergence of these methods </w:t>
+      </w:r>
+      <w:proofErr w:type="gramStart"/>
+      <w:r>
+        <w:rPr>
+          <w:rFonts w:eastAsiaTheme="minorEastAsia"/>
+          <w:lang w:val="en-US"/>
+        </w:rPr>
+        <w:t>are</w:t>
+      </w:r>
+      <w:proofErr w:type="gramEnd"/>
+      <w:r>
+        <w:rPr>
+          <w:rFonts w:eastAsiaTheme="minorEastAsia"/>
+          <w:lang w:val="en-US"/>
+        </w:rPr>
+        <w:t xml:space="preserve"> well known, and are shown in </w:t>
       </w:r>
       <w:r>
         <w:rPr>
@@ -2379,7 +2494,6 @@
           <w:rFonts w:eastAsiaTheme="minorEastAsia"/>
           <w:lang w:val="en-US"/>
         </w:rPr>
-        <w:lastRenderedPageBreak/>
         <w:t>Newton-Cote</w:t>
       </w:r>
       <w:r>
@@ -2387,7 +2501,23 @@
           <w:rFonts w:eastAsiaTheme="minorEastAsia"/>
           <w:lang w:val="en-US"/>
         </w:rPr>
-        <w:t xml:space="preserve">s formulas have only been shown in one dimensions so far, however they can </w:t>
+        <w:t xml:space="preserve">s formulas have only been shown in one </w:t>
+      </w:r>
+      <w:proofErr w:type="gramStart"/>
+      <w:r>
+        <w:rPr>
+          <w:rFonts w:eastAsiaTheme="minorEastAsia"/>
+          <w:lang w:val="en-US"/>
+        </w:rPr>
+        <w:t>dimensions</w:t>
+      </w:r>
+      <w:proofErr w:type="gramEnd"/>
+      <w:r>
+        <w:rPr>
+          <w:rFonts w:eastAsiaTheme="minorEastAsia"/>
+          <w:lang w:val="en-US"/>
+        </w:rPr>
+        <w:t xml:space="preserve"> so far, however they can </w:t>
       </w:r>
       <w:r>
         <w:rPr>
@@ -2401,14 +2531,46 @@
           <w:rFonts w:eastAsiaTheme="minorEastAsia"/>
           <w:lang w:val="en-US"/>
         </w:rPr>
-        <w:t xml:space="preserve">This is done simply by applying the quadrature method individually in each dimension, and multiplying them together. </w:t>
-      </w:r>
-      <w:r>
-        <w:rPr>
-          <w:rFonts w:eastAsiaTheme="minorEastAsia"/>
-          <w:lang w:val="en-US"/>
-        </w:rPr>
-        <w:t xml:space="preserve">The two dimensional case is illustrated in FIGURE SOMETHING. </w:t>
+        <w:t xml:space="preserve">This is done simply by applying the quadrature method individually in each </w:t>
+      </w:r>
+      <w:proofErr w:type="gramStart"/>
+      <w:r>
+        <w:rPr>
+          <w:rFonts w:eastAsiaTheme="minorEastAsia"/>
+          <w:lang w:val="en-US"/>
+        </w:rPr>
+        <w:t>dimension, and</w:t>
+      </w:r>
+      <w:proofErr w:type="gramEnd"/>
+      <w:r>
+        <w:rPr>
+          <w:rFonts w:eastAsiaTheme="minorEastAsia"/>
+          <w:lang w:val="en-US"/>
+        </w:rPr>
+        <w:t xml:space="preserve"> multiplying them together. </w:t>
+      </w:r>
+      <w:r>
+        <w:rPr>
+          <w:rFonts w:eastAsiaTheme="minorEastAsia"/>
+          <w:lang w:val="en-US"/>
+        </w:rPr>
+        <w:t xml:space="preserve">The </w:t>
+      </w:r>
+      <w:proofErr w:type="gramStart"/>
+      <w:r>
+        <w:rPr>
+          <w:rFonts w:eastAsiaTheme="minorEastAsia"/>
+          <w:lang w:val="en-US"/>
+        </w:rPr>
+        <w:t>two dimensional</w:t>
+      </w:r>
+      <w:proofErr w:type="gramEnd"/>
+      <w:r>
+        <w:rPr>
+          <w:rFonts w:eastAsiaTheme="minorEastAsia"/>
+          <w:lang w:val="en-US"/>
+        </w:rPr>
+        <w:t xml:space="preserve"> case is illustrated in FIGURE SOMETHING. </w:t>
       </w:r>
     </w:p>
     <w:p>
@@ -2852,7 +3014,23 @@
           <w:rFonts w:eastAsiaTheme="minorEastAsia"/>
           <w:lang w:val="en-US"/>
         </w:rPr>
-        <w:t xml:space="preserve">However, the main downside of using newton-cotes quadrature methonds in multiple dimensions is that the number of points required to perform the integral grows exponentially with d. </w:t>
+        <w:t xml:space="preserve">However, the main downside of using newton-cotes quadrature </w:t>
+      </w:r>
+      <w:proofErr w:type="spellStart"/>
+      <w:r>
+        <w:rPr>
+          <w:rFonts w:eastAsiaTheme="minorEastAsia"/>
+          <w:lang w:val="en-US"/>
+        </w:rPr>
+        <w:t>methonds</w:t>
+      </w:r>
+      <w:proofErr w:type="spellEnd"/>
+      <w:r>
+        <w:rPr>
+          <w:rFonts w:eastAsiaTheme="minorEastAsia"/>
+          <w:lang w:val="en-US"/>
+        </w:rPr>
+        <w:t xml:space="preserve"> in multiple dimensions is that the number of points required to perform the integral grows exponentially with d. </w:t>
       </w:r>
       <w:r>
         <w:rPr>
@@ -3525,7 +3703,23 @@
           <w:rFonts w:eastAsiaTheme="minorEastAsia"/>
           <w:lang w:val="en-US"/>
         </w:rPr>
-        <w:t xml:space="preserve">The convergence of monte carlo scales with 1/√N, so in one dimension it would take more points for it to converge before </w:t>
+        <w:t xml:space="preserve">The convergence of monte </w:t>
+      </w:r>
+      <w:proofErr w:type="spellStart"/>
+      <w:r>
+        <w:rPr>
+          <w:rFonts w:eastAsiaTheme="minorEastAsia"/>
+          <w:lang w:val="en-US"/>
+        </w:rPr>
+        <w:t>carlo</w:t>
+      </w:r>
+      <w:proofErr w:type="spellEnd"/>
+      <w:r>
+        <w:rPr>
+          <w:rFonts w:eastAsiaTheme="minorEastAsia"/>
+          <w:lang w:val="en-US"/>
+        </w:rPr>
+        <w:t xml:space="preserve"> scales with 1/√N, so in one dimension it would take more points for it to converge before </w:t>
       </w:r>
       <w:r>
         <w:rPr>
@@ -3539,14 +3733,46 @@
           <w:rFonts w:eastAsiaTheme="minorEastAsia"/>
           <w:lang w:val="en-US"/>
         </w:rPr>
-        <w:t xml:space="preserve">However, the main advantage of monte carlo is that </w:t>
-      </w:r>
-      <w:r>
-        <w:rPr>
-          <w:rFonts w:eastAsiaTheme="minorEastAsia"/>
-          <w:lang w:val="en-US"/>
-        </w:rPr>
-        <w:t xml:space="preserve">the convergence of monte carlo remains 1/√N, regardless of the dimensionality of the </w:t>
+        <w:t xml:space="preserve">However, the main advantage of monte </w:t>
+      </w:r>
+      <w:proofErr w:type="spellStart"/>
+      <w:r>
+        <w:rPr>
+          <w:rFonts w:eastAsiaTheme="minorEastAsia"/>
+          <w:lang w:val="en-US"/>
+        </w:rPr>
+        <w:t>carlo</w:t>
+      </w:r>
+      <w:proofErr w:type="spellEnd"/>
+      <w:r>
+        <w:rPr>
+          <w:rFonts w:eastAsiaTheme="minorEastAsia"/>
+          <w:lang w:val="en-US"/>
+        </w:rPr>
+        <w:t xml:space="preserve"> is that </w:t>
+      </w:r>
+      <w:r>
+        <w:rPr>
+          <w:rFonts w:eastAsiaTheme="minorEastAsia"/>
+          <w:lang w:val="en-US"/>
+        </w:rPr>
+        <w:t xml:space="preserve">the convergence of monte </w:t>
+      </w:r>
+      <w:proofErr w:type="spellStart"/>
+      <w:r>
+        <w:rPr>
+          <w:rFonts w:eastAsiaTheme="minorEastAsia"/>
+          <w:lang w:val="en-US"/>
+        </w:rPr>
+        <w:t>carlo</w:t>
+      </w:r>
+      <w:proofErr w:type="spellEnd"/>
+      <w:r>
+        <w:rPr>
+          <w:rFonts w:eastAsiaTheme="minorEastAsia"/>
+          <w:lang w:val="en-US"/>
+        </w:rPr>
+        <w:t xml:space="preserve"> remains 1/√N, regardless of the dimensionality of the </w:t>
       </w:r>
       <w:r>
         <w:rPr>
@@ -3555,12 +3781,37 @@
         </w:rPr>
         <w:t xml:space="preserve">integral. </w:t>
       </w:r>
-      <w:r>
-        <w:rPr>
-          <w:rFonts w:eastAsiaTheme="minorEastAsia"/>
-          <w:lang w:val="en-US"/>
-        </w:rPr>
-        <w:t>Therefore for particle physics monte carlo methods would be best suited for it.</w:t>
+      <w:proofErr w:type="gramStart"/>
+      <w:r>
+        <w:rPr>
+          <w:rFonts w:eastAsiaTheme="minorEastAsia"/>
+          <w:lang w:val="en-US"/>
+        </w:rPr>
+        <w:t>Therefore</w:t>
+      </w:r>
+      <w:proofErr w:type="gramEnd"/>
+      <w:r>
+        <w:rPr>
+          <w:rFonts w:eastAsiaTheme="minorEastAsia"/>
+          <w:lang w:val="en-US"/>
+        </w:rPr>
+        <w:t xml:space="preserve"> for particle physics monte </w:t>
+      </w:r>
+      <w:proofErr w:type="spellStart"/>
+      <w:r>
+        <w:rPr>
+          <w:rFonts w:eastAsiaTheme="minorEastAsia"/>
+          <w:lang w:val="en-US"/>
+        </w:rPr>
+        <w:t>carlo</w:t>
+      </w:r>
+      <w:proofErr w:type="spellEnd"/>
+      <w:r>
+        <w:rPr>
+          <w:rFonts w:eastAsiaTheme="minorEastAsia"/>
+          <w:lang w:val="en-US"/>
+        </w:rPr>
+        <w:t xml:space="preserve"> methods would be best suited for it.</w:t>
       </w:r>
     </w:p>
     <w:p>
@@ -3592,7 +3843,23 @@
           <w:rFonts w:eastAsiaTheme="minorEastAsia"/>
           <w:lang w:val="en-US"/>
         </w:rPr>
-        <w:t xml:space="preserve">monte carlo could be made even better by </w:t>
+        <w:t xml:space="preserve">monte </w:t>
+      </w:r>
+      <w:proofErr w:type="spellStart"/>
+      <w:r>
+        <w:rPr>
+          <w:rFonts w:eastAsiaTheme="minorEastAsia"/>
+          <w:lang w:val="en-US"/>
+        </w:rPr>
+        <w:t>carlo</w:t>
+      </w:r>
+      <w:proofErr w:type="spellEnd"/>
+      <w:r>
+        <w:rPr>
+          <w:rFonts w:eastAsiaTheme="minorEastAsia"/>
+          <w:lang w:val="en-US"/>
+        </w:rPr>
+        <w:t xml:space="preserve"> could be made even better by </w:t>
       </w:r>
       <w:r>
         <w:rPr>
@@ -3606,7 +3873,23 @@
           <w:rFonts w:eastAsiaTheme="minorEastAsia"/>
           <w:lang w:val="en-US"/>
         </w:rPr>
-        <w:t xml:space="preserve"> One variarnce reduction technique is called the stratified sampling model, where </w:t>
+        <w:t xml:space="preserve"> One </w:t>
+      </w:r>
+      <w:proofErr w:type="spellStart"/>
+      <w:r>
+        <w:rPr>
+          <w:rFonts w:eastAsiaTheme="minorEastAsia"/>
+          <w:lang w:val="en-US"/>
+        </w:rPr>
+        <w:t>variarnce</w:t>
+      </w:r>
+      <w:proofErr w:type="spellEnd"/>
+      <w:r>
+        <w:rPr>
+          <w:rFonts w:eastAsiaTheme="minorEastAsia"/>
+          <w:lang w:val="en-US"/>
+        </w:rPr>
+        <w:t xml:space="preserve"> reduction technique is called the stratified sampling model, where </w:t>
       </w:r>
       <w:r>
         <w:rPr>
@@ -3641,7 +3924,220 @@
           <w:rFonts w:eastAsiaTheme="minorEastAsia"/>
           <w:lang w:val="en-US"/>
         </w:rPr>
-        <w:t xml:space="preserve">This would lead to a drastic reduction in variance with a small number of points required, thus making it even better. </w:t>
+        <w:t xml:space="preserve"> </w:t>
+      </w:r>
+      <w:r>
+        <w:rPr>
+          <w:rFonts w:eastAsiaTheme="minorEastAsia"/>
+          <w:lang w:val="en-US"/>
+        </w:rPr>
+        <w:t xml:space="preserve">This was done by dividing the integral to a series of bins, at which each bin the value of the monte </w:t>
+      </w:r>
+      <w:proofErr w:type="spellStart"/>
+      <w:r>
+        <w:rPr>
+          <w:rFonts w:eastAsiaTheme="minorEastAsia"/>
+          <w:lang w:val="en-US"/>
+        </w:rPr>
+        <w:t>carlo</w:t>
+      </w:r>
+      <w:proofErr w:type="spellEnd"/>
+      <w:r>
+        <w:rPr>
+          <w:rFonts w:eastAsiaTheme="minorEastAsia"/>
+          <w:lang w:val="en-US"/>
+        </w:rPr>
+        <w:t xml:space="preserve"> integral and the variance is calculated in there. </w:t>
+      </w:r>
+    </w:p>
+    <w:p>
+      <w:pPr>
+        <w:ind w:left="360"/>
+        <w:rPr>
+          <w:rFonts w:eastAsiaTheme="minorEastAsia"/>
+          <w:lang w:val="en-US"/>
+        </w:rPr>
+      </w:pPr>
+      <w:r>
+        <w:rPr>
+          <w:rFonts w:eastAsiaTheme="minorEastAsia"/>
+          <w:lang w:val="en-US"/>
+        </w:rPr>
+        <w:t xml:space="preserve">The variance is calculated via </w:t>
+      </w:r>
+    </w:p>
+    <w:p>
+      <w:pPr>
+        <w:ind w:left="360"/>
+        <w:rPr>
+          <w:rFonts w:eastAsiaTheme="minorEastAsia"/>
+          <w:lang w:val="en-US"/>
+        </w:rPr>
+      </w:pPr>
+      <m:oMathPara>
+        <m:oMath>
+          <m:sSup>
+            <m:sSupPr>
+              <m:ctrlPr>
+                <w:rPr>
+                  <w:rFonts w:ascii="Cambria Math" w:eastAsiaTheme="minorEastAsia" w:hAnsi="Cambria Math"/>
+                  <w:i/>
+                  <w:lang w:val="en-US"/>
+                </w:rPr>
+              </m:ctrlPr>
+            </m:sSupPr>
+            <m:e>
+              <m:r>
+                <w:rPr>
+                  <w:rFonts w:ascii="Cambria Math" w:eastAsiaTheme="minorEastAsia" w:hAnsi="Cambria Math"/>
+                  <w:lang w:val="en-US"/>
+                </w:rPr>
+                <m:t>σ</m:t>
+              </m:r>
+            </m:e>
+            <m:sup>
+              <m:r>
+                <w:rPr>
+                  <w:rFonts w:ascii="Cambria Math" w:eastAsiaTheme="minorEastAsia" w:hAnsi="Cambria Math"/>
+                  <w:lang w:val="en-US"/>
+                </w:rPr>
+                <m:t>2</m:t>
+              </m:r>
+            </m:sup>
+          </m:sSup>
+          <m:r>
+            <w:rPr>
+              <w:rFonts w:ascii="Cambria Math" w:eastAsiaTheme="minorEastAsia" w:hAnsi="Cambria Math"/>
+              <w:lang w:val="en-US"/>
+            </w:rPr>
+            <m:t xml:space="preserve">= </m:t>
+          </m:r>
+          <m:d>
+            <m:dPr>
+              <m:begChr m:val="〈"/>
+              <m:endChr m:val="〉"/>
+              <m:ctrlPr>
+                <w:rPr>
+                  <w:rFonts w:ascii="Cambria Math" w:eastAsiaTheme="minorEastAsia" w:hAnsi="Cambria Math"/>
+                  <w:i/>
+                  <w:lang w:val="en-US"/>
+                </w:rPr>
+              </m:ctrlPr>
+            </m:dPr>
+            <m:e>
+              <m:sSup>
+                <m:sSupPr>
+                  <m:ctrlPr>
+                    <w:rPr>
+                      <w:rFonts w:ascii="Cambria Math" w:eastAsiaTheme="minorEastAsia" w:hAnsi="Cambria Math"/>
+                      <w:i/>
+                      <w:lang w:val="en-US"/>
+                    </w:rPr>
+                  </m:ctrlPr>
+                </m:sSupPr>
+                <m:e>
+                  <m:r>
+                    <w:rPr>
+                      <w:rFonts w:ascii="Cambria Math" w:eastAsiaTheme="minorEastAsia" w:hAnsi="Cambria Math"/>
+                      <w:lang w:val="en-US"/>
+                    </w:rPr>
+                    <m:t>x</m:t>
+                  </m:r>
+                </m:e>
+                <m:sup>
+                  <m:r>
+                    <w:rPr>
+                      <w:rFonts w:ascii="Cambria Math" w:eastAsiaTheme="minorEastAsia" w:hAnsi="Cambria Math"/>
+                      <w:lang w:val="en-US"/>
+                    </w:rPr>
+                    <m:t>2</m:t>
+                  </m:r>
+                </m:sup>
+              </m:sSup>
+            </m:e>
+          </m:d>
+          <m:r>
+            <w:rPr>
+              <w:rFonts w:ascii="Cambria Math" w:eastAsiaTheme="minorEastAsia" w:hAnsi="Cambria Math"/>
+              <w:lang w:val="en-US"/>
+            </w:rPr>
+            <m:t xml:space="preserve">- </m:t>
+          </m:r>
+          <m:sSup>
+            <m:sSupPr>
+              <m:ctrlPr>
+                <w:rPr>
+                  <w:rFonts w:ascii="Cambria Math" w:eastAsiaTheme="minorEastAsia" w:hAnsi="Cambria Math"/>
+                  <w:i/>
+                  <w:lang w:val="en-US"/>
+                </w:rPr>
+              </m:ctrlPr>
+            </m:sSupPr>
+            <m:e>
+              <m:d>
+                <m:dPr>
+                  <m:begChr m:val="〈"/>
+                  <m:endChr m:val="〉"/>
+                  <m:ctrlPr>
+                    <w:rPr>
+                      <w:rFonts w:ascii="Cambria Math" w:eastAsiaTheme="minorEastAsia" w:hAnsi="Cambria Math"/>
+                      <w:i/>
+                      <w:lang w:val="en-US"/>
+                    </w:rPr>
+                  </m:ctrlPr>
+                </m:dPr>
+                <m:e>
+                  <m:r>
+                    <w:rPr>
+                      <w:rFonts w:ascii="Cambria Math" w:eastAsiaTheme="minorEastAsia" w:hAnsi="Cambria Math"/>
+                      <w:lang w:val="en-US"/>
+                    </w:rPr>
+                    <m:t>x</m:t>
+                  </m:r>
+                </m:e>
+              </m:d>
+            </m:e>
+            <m:sup>
+              <m:r>
+                <w:rPr>
+                  <w:rFonts w:ascii="Cambria Math" w:eastAsiaTheme="minorEastAsia" w:hAnsi="Cambria Math"/>
+                  <w:lang w:val="en-US"/>
+                </w:rPr>
+                <m:t>2</m:t>
+              </m:r>
+            </m:sup>
+          </m:sSup>
+          <m:r>
+            <w:rPr>
+              <w:rFonts w:ascii="Cambria Math" w:eastAsiaTheme="minorEastAsia" w:hAnsi="Cambria Math"/>
+              <w:lang w:val="en-US"/>
+            </w:rPr>
+            <m:t>.</m:t>
+          </m:r>
+        </m:oMath>
+      </m:oMathPara>
+    </w:p>
+    <w:p>
+      <w:pPr>
+        <w:ind w:left="360"/>
+        <w:rPr>
+          <w:rFonts w:eastAsiaTheme="minorEastAsia"/>
+          <w:lang w:val="en-US"/>
+        </w:rPr>
+      </w:pPr>
+      <w:r>
+        <w:rPr>
+          <w:rFonts w:eastAsiaTheme="minorEastAsia"/>
+          <w:lang w:val="en-US"/>
+        </w:rPr>
+        <w:t xml:space="preserve">If the variance in each bin is larger than a </w:t>
+      </w:r>
+      <w:r>
+        <w:rPr>
+          <w:rFonts w:eastAsiaTheme="minorEastAsia"/>
+          <w:lang w:val="en-US"/>
+        </w:rPr>
+        <w:t xml:space="preserve">certain value, the bin is divided into two smaller bins, and the process is repeated. This is not unlike adaptive integration. </w:t>
       </w:r>
     </w:p>
     <w:p>
@@ -3748,7 +4244,21 @@
         <w:rPr>
           <w:lang w:val="en-US"/>
         </w:rPr>
-        <w:t xml:space="preserve">equation was also implemented in each method. </w:t>
+        <w:t xml:space="preserve">equation </w:t>
+      </w:r>
+      <w:proofErr w:type="gramStart"/>
+      <w:r>
+        <w:rPr>
+          <w:lang w:val="en-US"/>
+        </w:rPr>
+        <w:t>was</w:t>
+      </w:r>
+      <w:proofErr w:type="gramEnd"/>
+      <w:r>
+        <w:rPr>
+          <w:lang w:val="en-US"/>
+        </w:rPr>
+        <w:t xml:space="preserve"> also implemented in each method. </w:t>
       </w:r>
       <w:r>
         <w:rPr>
@@ -3800,8 +4310,16 @@
         <w:rPr>
           <w:lang w:val="en-US"/>
         </w:rPr>
-        <w:t>Adaptive Integration talky talky</w:t>
-      </w:r>
+        <w:t xml:space="preserve">Adaptive Integration talky </w:t>
+      </w:r>
+      <w:proofErr w:type="spellStart"/>
+      <w:r>
+        <w:rPr>
+          <w:lang w:val="en-US"/>
+        </w:rPr>
+        <w:t>talky</w:t>
+      </w:r>
+      <w:proofErr w:type="spellEnd"/>
     </w:p>
     <w:p>
       <w:pPr>
@@ -4109,6 +4627,7 @@
           <w:szCs w:val="21"/>
           <w:lang w:eastAsia="en-GB"/>
         </w:rPr>
+        <w:lastRenderedPageBreak/>
         <w:t xml:space="preserve">2.    </w:t>
       </w:r>
       <w:r>
@@ -4465,7 +4984,6 @@
           <w:szCs w:val="21"/>
           <w:lang w:eastAsia="en-GB"/>
         </w:rPr>
-        <w:lastRenderedPageBreak/>
         <w:t xml:space="preserve">4.    </w:t>
       </w:r>
       <w:r>
@@ -5167,21 +5685,57 @@
         <w:rPr>
           <w:lang w:val="en-US"/>
         </w:rPr>
-        <w:t>Monte carlo talky talky</w:t>
-      </w:r>
-    </w:p>
-    <w:p>
-      <w:pPr>
-        <w:ind w:left="360"/>
-        <w:rPr>
-          <w:lang w:val="en-US"/>
-        </w:rPr>
-      </w:pPr>
-      <w:r>
-        <w:rPr>
-          <w:lang w:val="en-US"/>
-        </w:rPr>
-        <w:t xml:space="preserve">The monte carlo method required </w:t>
+        <w:t xml:space="preserve">Monte </w:t>
+      </w:r>
+      <w:proofErr w:type="spellStart"/>
+      <w:r>
+        <w:rPr>
+          <w:lang w:val="en-US"/>
+        </w:rPr>
+        <w:t>carlo</w:t>
+      </w:r>
+      <w:proofErr w:type="spellEnd"/>
+      <w:r>
+        <w:rPr>
+          <w:lang w:val="en-US"/>
+        </w:rPr>
+        <w:t xml:space="preserve"> talky </w:t>
+      </w:r>
+      <w:proofErr w:type="spellStart"/>
+      <w:r>
+        <w:rPr>
+          <w:lang w:val="en-US"/>
+        </w:rPr>
+        <w:t>talky</w:t>
+      </w:r>
+      <w:proofErr w:type="spellEnd"/>
+    </w:p>
+    <w:p>
+      <w:pPr>
+        <w:ind w:left="360"/>
+        <w:rPr>
+          <w:lang w:val="en-US"/>
+        </w:rPr>
+      </w:pPr>
+      <w:r>
+        <w:rPr>
+          <w:lang w:val="en-US"/>
+        </w:rPr>
+        <w:t xml:space="preserve">The monte </w:t>
+      </w:r>
+      <w:proofErr w:type="spellStart"/>
+      <w:r>
+        <w:rPr>
+          <w:lang w:val="en-US"/>
+        </w:rPr>
+        <w:t>carlo</w:t>
+      </w:r>
+      <w:proofErr w:type="spellEnd"/>
+      <w:r>
+        <w:rPr>
+          <w:lang w:val="en-US"/>
+        </w:rPr>
+        <w:t xml:space="preserve"> method required </w:t>
       </w:r>
       <w:r>
         <w:rPr>
@@ -5189,54 +5743,615 @@
         </w:rPr>
         <w:t xml:space="preserve">the use of the random module found in python to generate the pseudo-random numbers. </w:t>
       </w:r>
-      <w:bookmarkStart w:id="0" w:name="_GoBack"/>
-      <w:bookmarkEnd w:id="0"/>
-    </w:p>
-    <w:p>
-      <w:pPr>
-        <w:ind w:left="360"/>
-        <w:rPr>
-          <w:lang w:val="en-US"/>
-        </w:rPr>
-      </w:pPr>
-    </w:p>
-    <w:p>
-      <w:pPr>
-        <w:ind w:left="360"/>
-        <w:rPr>
-          <w:lang w:val="en-US"/>
-        </w:rPr>
-      </w:pPr>
-      <w:r>
-        <w:rPr>
-          <w:lang w:val="en-US"/>
-        </w:rPr>
-        <w:t>Generalizing the NCInt method requires the use of a generator due to the w thingy talk about it okay</w:t>
-      </w:r>
-    </w:p>
-    <w:p>
-      <w:pPr>
-        <w:ind w:left="360"/>
-        <w:rPr>
-          <w:lang w:val="en-US"/>
-        </w:rPr>
-      </w:pPr>
-    </w:p>
-    <w:p>
-      <w:pPr>
-        <w:ind w:left="360"/>
-        <w:rPr>
-          <w:lang w:val="en-US"/>
-        </w:rPr>
-      </w:pPr>
-    </w:p>
-    <w:p>
-      <w:pPr>
-        <w:ind w:left="360"/>
-        <w:rPr>
-          <w:lang w:val="en-US"/>
-        </w:rPr>
-      </w:pPr>
+      <w:r>
+        <w:rPr>
+          <w:lang w:val="en-US"/>
+        </w:rPr>
+        <w:t xml:space="preserve">The number of sample points was specified, after which </w:t>
+      </w:r>
+      <w:r>
+        <w:rPr>
+          <w:lang w:val="en-US"/>
+        </w:rPr>
+        <w:t xml:space="preserve">the </w:t>
+      </w:r>
+      <w:r>
+        <w:rPr>
+          <w:lang w:val="en-US"/>
+        </w:rPr>
+        <w:t xml:space="preserve">code performed the monte </w:t>
+      </w:r>
+      <w:proofErr w:type="spellStart"/>
+      <w:r>
+        <w:rPr>
+          <w:lang w:val="en-US"/>
+        </w:rPr>
+        <w:t>carlo</w:t>
+      </w:r>
+      <w:proofErr w:type="spellEnd"/>
+      <w:r>
+        <w:rPr>
+          <w:lang w:val="en-US"/>
+        </w:rPr>
+        <w:t xml:space="preserve"> integration as shown by the equation.</w:t>
+      </w:r>
+    </w:p>
+    <w:p>
+      <w:pPr>
+        <w:ind w:left="360"/>
+        <w:rPr>
+          <w:lang w:val="en-US"/>
+        </w:rPr>
+      </w:pPr>
+    </w:p>
+    <w:p>
+      <w:pPr>
+        <w:ind w:left="360"/>
+        <w:rPr>
+          <w:lang w:val="en-US"/>
+        </w:rPr>
+      </w:pPr>
+      <w:r>
+        <w:rPr>
+          <w:lang w:val="en-US"/>
+        </w:rPr>
+        <w:t xml:space="preserve">Stratified sampling was built upon the original monte </w:t>
+      </w:r>
+      <w:proofErr w:type="spellStart"/>
+      <w:r>
+        <w:rPr>
+          <w:lang w:val="en-US"/>
+        </w:rPr>
+        <w:t>carlo</w:t>
+      </w:r>
+      <w:proofErr w:type="spellEnd"/>
+      <w:r>
+        <w:rPr>
+          <w:lang w:val="en-US"/>
+        </w:rPr>
+        <w:t xml:space="preserve"> code,</w:t>
+      </w:r>
+      <w:r>
+        <w:rPr>
+          <w:lang w:val="en-US"/>
+        </w:rPr>
+        <w:t xml:space="preserve"> however </w:t>
+      </w:r>
+      <w:r>
+        <w:rPr>
+          <w:lang w:val="en-US"/>
+        </w:rPr>
+        <w:t xml:space="preserve">required additional characteristics. </w:t>
+      </w:r>
+      <w:r>
+        <w:rPr>
+          <w:lang w:val="en-US"/>
+        </w:rPr>
+        <w:t xml:space="preserve">The integral needs to be divided </w:t>
+      </w:r>
+      <w:proofErr w:type="gramStart"/>
+      <w:r>
+        <w:rPr>
+          <w:lang w:val="en-US"/>
+        </w:rPr>
+        <w:t>in to</w:t>
+      </w:r>
+      <w:proofErr w:type="gramEnd"/>
+      <w:r>
+        <w:rPr>
+          <w:lang w:val="en-US"/>
+        </w:rPr>
+        <w:t xml:space="preserve"> multiple bins, which each hold the value of the </w:t>
+      </w:r>
+      <w:r>
+        <w:rPr>
+          <w:lang w:val="en-US"/>
+        </w:rPr>
+        <w:t xml:space="preserve">monte </w:t>
+      </w:r>
+      <w:proofErr w:type="spellStart"/>
+      <w:r>
+        <w:rPr>
+          <w:lang w:val="en-US"/>
+        </w:rPr>
+        <w:t>carlo</w:t>
+      </w:r>
+      <w:proofErr w:type="spellEnd"/>
+      <w:r>
+        <w:rPr>
+          <w:lang w:val="en-US"/>
+        </w:rPr>
+        <w:t xml:space="preserve"> integral as well as the value. </w:t>
+      </w:r>
+      <w:r>
+        <w:rPr>
+          <w:lang w:val="en-US"/>
+        </w:rPr>
+        <w:t xml:space="preserve">The bins need to also be </w:t>
+      </w:r>
+      <w:proofErr w:type="spellStart"/>
+      <w:r>
+        <w:rPr>
+          <w:lang w:val="en-US"/>
+        </w:rPr>
+        <w:t>subdividable</w:t>
+      </w:r>
+      <w:proofErr w:type="spellEnd"/>
+      <w:r>
+        <w:rPr>
+          <w:lang w:val="en-US"/>
+        </w:rPr>
+        <w:t xml:space="preserve"> into two, to perform the stratified sampling. </w:t>
+      </w:r>
+      <w:r>
+        <w:rPr>
+          <w:lang w:val="en-US"/>
+        </w:rPr>
+        <w:t xml:space="preserve">Due to this, a new class called Bins was developed </w:t>
+      </w:r>
+      <w:r>
+        <w:rPr>
+          <w:lang w:val="en-US"/>
+        </w:rPr>
+        <w:t xml:space="preserve">that would serve as a support class to the stratified sampling method. </w:t>
+      </w:r>
+      <w:r>
+        <w:rPr>
+          <w:lang w:val="en-US"/>
+        </w:rPr>
+        <w:t xml:space="preserve">The Bins class would have a monte </w:t>
+      </w:r>
+      <w:proofErr w:type="spellStart"/>
+      <w:r>
+        <w:rPr>
+          <w:lang w:val="en-US"/>
+        </w:rPr>
+        <w:t>carlo</w:t>
+      </w:r>
+      <w:proofErr w:type="spellEnd"/>
+      <w:r>
+        <w:rPr>
+          <w:lang w:val="en-US"/>
+        </w:rPr>
+        <w:t xml:space="preserve"> method that would calculate the value of that bin, as well as a </w:t>
+      </w:r>
+      <w:r>
+        <w:rPr>
+          <w:lang w:val="en-US"/>
+        </w:rPr>
+        <w:t xml:space="preserve">Bisection method that would split the bins in two and perform the Monte </w:t>
+      </w:r>
+      <w:proofErr w:type="spellStart"/>
+      <w:r>
+        <w:rPr>
+          <w:lang w:val="en-US"/>
+        </w:rPr>
+        <w:t>carlo</w:t>
+      </w:r>
+      <w:proofErr w:type="spellEnd"/>
+      <w:r>
+        <w:rPr>
+          <w:lang w:val="en-US"/>
+        </w:rPr>
+        <w:t xml:space="preserve"> integrations in the new bins. </w:t>
+      </w:r>
+      <w:r>
+        <w:rPr>
+          <w:lang w:val="en-US"/>
+        </w:rPr>
+        <w:t xml:space="preserve">With the new bins class, the stratified sampling algorithm can be performed as described in the </w:t>
+      </w:r>
+      <w:proofErr w:type="spellStart"/>
+      <w:r>
+        <w:rPr>
+          <w:lang w:val="en-US"/>
+        </w:rPr>
+        <w:t>pervious</w:t>
+      </w:r>
+      <w:proofErr w:type="spellEnd"/>
+      <w:r>
+        <w:rPr>
+          <w:lang w:val="en-US"/>
+        </w:rPr>
+        <w:t xml:space="preserve"> section. </w:t>
+      </w:r>
+    </w:p>
+    <w:p>
+      <w:pPr>
+        <w:ind w:left="360"/>
+        <w:rPr>
+          <w:lang w:val="en-US"/>
+        </w:rPr>
+      </w:pPr>
+    </w:p>
+    <w:p>
+      <w:pPr>
+        <w:rPr>
+          <w:lang w:val="en-US"/>
+        </w:rPr>
+      </w:pPr>
+    </w:p>
+    <w:p>
+      <w:pPr>
+        <w:ind w:left="360"/>
+        <w:rPr>
+          <w:lang w:val="en-US"/>
+        </w:rPr>
+      </w:pPr>
+      <w:r>
+        <w:rPr>
+          <w:lang w:val="en-US"/>
+        </w:rPr>
+        <w:t>Generalizing</w:t>
+      </w:r>
+      <w:r>
+        <w:rPr>
+          <w:lang w:val="en-US"/>
+        </w:rPr>
+        <w:t xml:space="preserve"> each method required modifying the code to accept multiple dimensions. </w:t>
+      </w:r>
+      <w:r>
+        <w:rPr>
+          <w:lang w:val="en-US"/>
+        </w:rPr>
+        <w:t xml:space="preserve">The Newton-Cotes rules </w:t>
+      </w:r>
+      <w:r>
+        <w:rPr>
+          <w:lang w:val="en-US"/>
+        </w:rPr>
+        <w:t xml:space="preserve">in multiple dimensions was relatively straightforward, aside from indexing the weights. Altering the method to multiple dimensions mostly involve converting the limits from floats to lists, where each element in the list represents the limits in a particular dimension. </w:t>
+      </w:r>
+    </w:p>
+    <w:p>
+      <w:pPr>
+        <w:ind w:left="360"/>
+        <w:rPr>
+          <w:lang w:val="en-US"/>
+        </w:rPr>
+      </w:pPr>
+      <w:r>
+        <w:rPr>
+          <w:lang w:val="en-US"/>
+        </w:rPr>
+        <w:t xml:space="preserve">Performing the w product rule is challenging, as we have to loop over all the points as shown in </w:t>
+      </w:r>
+      <w:proofErr w:type="spellStart"/>
+      <w:r>
+        <w:rPr>
+          <w:lang w:val="en-US"/>
+        </w:rPr>
+        <w:t>fIGURE</w:t>
+      </w:r>
+      <w:proofErr w:type="spellEnd"/>
+      <w:r>
+        <w:rPr>
+          <w:lang w:val="en-US"/>
+        </w:rPr>
+        <w:t xml:space="preserve"> SOMETHING. </w:t>
+      </w:r>
+      <w:r>
+        <w:rPr>
+          <w:lang w:val="en-US"/>
+        </w:rPr>
+        <w:t xml:space="preserve">In a </w:t>
+      </w:r>
+      <w:proofErr w:type="gramStart"/>
+      <w:r>
+        <w:rPr>
+          <w:lang w:val="en-US"/>
+        </w:rPr>
+        <w:t>two dimensional</w:t>
+      </w:r>
+      <w:proofErr w:type="gramEnd"/>
+      <w:r>
+        <w:rPr>
+          <w:lang w:val="en-US"/>
+        </w:rPr>
+        <w:t xml:space="preserve"> case with only two points in each dimensions, the weight combinations are shown in the following table. </w:t>
+      </w:r>
+    </w:p>
+    <w:p>
+      <w:pPr>
+        <w:ind w:left="360"/>
+        <w:rPr>
+          <w:lang w:val="en-US"/>
+        </w:rPr>
+      </w:pPr>
+      <w:r>
+        <w:rPr>
+          <w:lang w:val="en-US"/>
+        </w:rPr>
+        <w:t>[0,0], [0,1],</w:t>
+      </w:r>
+      <w:r>
+        <w:rPr>
+          <w:lang w:val="en-US"/>
+        </w:rPr>
+        <w:t xml:space="preserve"> </w:t>
+      </w:r>
+      <w:r>
+        <w:rPr>
+          <w:lang w:val="en-US"/>
+        </w:rPr>
+        <w:t>[ 1,0], [1,1]</w:t>
+      </w:r>
+    </w:p>
+    <w:p>
+      <w:pPr>
+        <w:ind w:left="360"/>
+        <w:rPr>
+          <w:lang w:val="en-US"/>
+        </w:rPr>
+      </w:pPr>
+    </w:p>
+    <w:p>
+      <w:pPr>
+        <w:ind w:left="360"/>
+        <w:rPr>
+          <w:lang w:val="de-DE"/>
+        </w:rPr>
+      </w:pPr>
+      <w:r>
+        <w:rPr>
+          <w:lang w:val="de-DE"/>
+        </w:rPr>
+        <w:t>[[w1, w2], [w3, w4]]</w:t>
+      </w:r>
+    </w:p>
+    <w:p>
+      <w:pPr>
+        <w:ind w:left="360"/>
+        <w:rPr>
+          <w:lang w:val="de-DE"/>
+        </w:rPr>
+      </w:pPr>
+      <w:proofErr w:type="spellStart"/>
+      <w:r>
+        <w:rPr>
+          <w:lang w:val="de-DE"/>
+        </w:rPr>
+        <w:t>Wlist</w:t>
+      </w:r>
+      <w:proofErr w:type="spellEnd"/>
+      <w:r>
+        <w:rPr>
+          <w:lang w:val="de-DE"/>
+        </w:rPr>
+        <w:t>[d][V[d]]</w:t>
+      </w:r>
+    </w:p>
+    <w:p>
+      <w:pPr>
+        <w:ind w:left="360"/>
+        <w:rPr>
+          <w:lang w:val="de-DE"/>
+        </w:rPr>
+      </w:pPr>
+      <w:r>
+        <w:rPr>
+          <w:lang w:val="de-DE"/>
+        </w:rPr>
+        <w:drawing>
+          <wp:inline distT="0" distB="0" distL="0" distR="0" wp14:anchorId="75285E8F" wp14:editId="28C09581">
+            <wp:extent cx="2946400" cy="723900"/>
+            <wp:effectExtent l="0" t="0" r="0" b="0"/>
+            <wp:docPr id="13" name="Picture 13" descr="A black sign with white text&#10;&#10;Description automatically generated"/>
+            <wp:cNvGraphicFramePr>
+              <a:graphicFrameLocks xmlns:a="http://schemas.openxmlformats.org/drawingml/2006/main" noChangeAspect="1"/>
+            </wp:cNvGraphicFramePr>
+            <a:graphic xmlns:a="http://schemas.openxmlformats.org/drawingml/2006/main">
+              <a:graphicData uri="http://schemas.openxmlformats.org/drawingml/2006/picture">
+                <pic:pic xmlns:pic="http://schemas.openxmlformats.org/drawingml/2006/picture">
+                  <pic:nvPicPr>
+                    <pic:cNvPr id="1" name=""/>
+                    <pic:cNvPicPr/>
+                  </pic:nvPicPr>
+                  <pic:blipFill>
+                    <a:blip r:embed="rId11"/>
+                    <a:stretch>
+                      <a:fillRect/>
+                    </a:stretch>
+                  </pic:blipFill>
+                  <pic:spPr>
+                    <a:xfrm>
+                      <a:off x="0" y="0"/>
+                      <a:ext cx="2946400" cy="723900"/>
+                    </a:xfrm>
+                    <a:prstGeom prst="rect">
+                      <a:avLst/>
+                    </a:prstGeom>
+                  </pic:spPr>
+                </pic:pic>
+              </a:graphicData>
+            </a:graphic>
+          </wp:inline>
+        </w:drawing>
+      </w:r>
+    </w:p>
+    <w:p>
+      <w:pPr>
+        <w:ind w:left="360"/>
+      </w:pPr>
+      <w:r>
+        <w:lastRenderedPageBreak/>
+        <w:t xml:space="preserve">This was solved by </w:t>
+      </w:r>
+      <w:r>
+        <w:t>creating a</w:t>
+      </w:r>
+      <w:r>
+        <w:t xml:space="preserve"> </w:t>
+      </w:r>
+      <w:proofErr w:type="spellStart"/>
+      <w:r>
+        <w:t>Wlist</w:t>
+      </w:r>
+      <w:proofErr w:type="spellEnd"/>
+      <w:r>
+        <w:t xml:space="preserve">, where each element is the </w:t>
+      </w:r>
+      <w:proofErr w:type="spellStart"/>
+      <w:r>
+        <w:t>wlist</w:t>
+      </w:r>
+      <w:proofErr w:type="spellEnd"/>
+      <w:r>
+        <w:t xml:space="preserve"> for each dimension. </w:t>
+      </w:r>
+      <w:r>
+        <w:t xml:space="preserve">A python generator was used to create an indexer, which would loop through all the possible combinations of the points and add them together. </w:t>
+      </w:r>
+    </w:p>
+    <w:p>
+      <w:pPr>
+        <w:ind w:left="360"/>
+      </w:pPr>
+    </w:p>
+    <w:p>
+      <w:pPr>
+        <w:ind w:left="360"/>
+      </w:pPr>
+      <w:r>
+        <w:t xml:space="preserve">The </w:t>
+      </w:r>
+      <w:r>
+        <w:t xml:space="preserve">monte </w:t>
+      </w:r>
+      <w:proofErr w:type="spellStart"/>
+      <w:r>
+        <w:t>carlo</w:t>
+      </w:r>
+      <w:proofErr w:type="spellEnd"/>
+      <w:r>
+        <w:t xml:space="preserve"> and stratified sampling algorithms was relatively straightforward to generalize to N dimensions, as they hold the same </w:t>
+      </w:r>
+      <w:r>
+        <w:t xml:space="preserve">structure and use the same random generation technique. </w:t>
+      </w:r>
+      <w:r>
+        <w:t xml:space="preserve">This basically involved generating random numbers in each </w:t>
+      </w:r>
+      <w:proofErr w:type="gramStart"/>
+      <w:r>
+        <w:t>dimension, and</w:t>
+      </w:r>
+      <w:proofErr w:type="gramEnd"/>
+      <w:r>
+        <w:t xml:space="preserve"> using these numbers to evaluate the function at this point. The algorithm to perform this is shown below. </w:t>
+      </w:r>
+    </w:p>
+    <w:p>
+      <w:pPr>
+        <w:ind w:left="360"/>
+      </w:pPr>
+      <w:r>
+        <w:drawing>
+          <wp:inline distT="0" distB="0" distL="0" distR="0" wp14:anchorId="1981D3A2" wp14:editId="24A0C06D">
+            <wp:extent cx="4572000" cy="3187700"/>
+            <wp:effectExtent l="0" t="0" r="0" b="0"/>
+            <wp:docPr id="14" name="Picture 14" descr="A black and silver text on a screen&#10;&#10;Description automatically generated"/>
+            <wp:cNvGraphicFramePr>
+              <a:graphicFrameLocks xmlns:a="http://schemas.openxmlformats.org/drawingml/2006/main" noChangeAspect="1"/>
+            </wp:cNvGraphicFramePr>
+            <a:graphic xmlns:a="http://schemas.openxmlformats.org/drawingml/2006/main">
+              <a:graphicData uri="http://schemas.openxmlformats.org/drawingml/2006/picture">
+                <pic:pic xmlns:pic="http://schemas.openxmlformats.org/drawingml/2006/picture">
+                  <pic:nvPicPr>
+                    <pic:cNvPr id="1" name=""/>
+                    <pic:cNvPicPr/>
+                  </pic:nvPicPr>
+                  <pic:blipFill>
+                    <a:blip r:embed="rId12"/>
+                    <a:stretch>
+                      <a:fillRect/>
+                    </a:stretch>
+                  </pic:blipFill>
+                  <pic:spPr>
+                    <a:xfrm>
+                      <a:off x="0" y="0"/>
+                      <a:ext cx="4572000" cy="3187700"/>
+                    </a:xfrm>
+                    <a:prstGeom prst="rect">
+                      <a:avLst/>
+                    </a:prstGeom>
+                  </pic:spPr>
+                </pic:pic>
+              </a:graphicData>
+            </a:graphic>
+          </wp:inline>
+        </w:drawing>
+      </w:r>
+    </w:p>
+    <w:p>
+      <w:pPr>
+        <w:ind w:left="360"/>
+      </w:pPr>
+    </w:p>
+    <w:p>
+      <w:pPr>
+        <w:ind w:left="360"/>
+      </w:pPr>
+      <w:r>
+        <w:t>Performing the bisection</w:t>
+      </w:r>
+      <w:r>
+        <w:t xml:space="preserve"> in one dimension was trivial, however generalizing to N dimensions required more thought. </w:t>
+      </w:r>
+      <w:r>
+        <w:t xml:space="preserve">In two dimensions, dividing each dimension by two would lead to 4 divisions, 3 dimensions to 8, and so on. </w:t>
+      </w:r>
+      <w:r>
+        <w:t xml:space="preserve">Going through the different dimensional combinations required reusing the indexer algorithm that was previously developed. </w:t>
+      </w:r>
+    </w:p>
+    <w:p>
+      <w:pPr>
+        <w:ind w:left="360"/>
+      </w:pPr>
+    </w:p>
+    <w:p>
+      <w:pPr>
+        <w:ind w:left="360"/>
+      </w:pPr>
+      <w:r>
+        <w:t>ADAPTIVE INTEGRATION.</w:t>
+      </w:r>
+    </w:p>
+    <w:p/>
+    <w:p/>
+    <w:p>
+      <w:r>
+        <w:t xml:space="preserve">Once all the integration methods were developed in python, </w:t>
+      </w:r>
+      <w:r>
+        <w:t xml:space="preserve">each integration methods need to be tested to show their convergence and timing tests. </w:t>
+      </w:r>
+      <w:proofErr w:type="spellStart"/>
+      <w:r>
+        <w:t>Teah</w:t>
+      </w:r>
+      <w:proofErr w:type="spellEnd"/>
+      <w:r>
+        <w:t xml:space="preserve"> method was therefore tested against several functions, shown below</w:t>
+      </w:r>
+    </w:p>
+    <w:p/>
+    <w:p>
+      <w:r>
+        <w:t>FUNCTIONS LIST</w:t>
+      </w:r>
+    </w:p>
+    <w:p/>
+    <w:p>
+      <w:r>
+        <w:t>Results</w:t>
+      </w:r>
+    </w:p>
+    <w:p>
+      <w:r>
+        <w:t>1d</w:t>
+      </w:r>
     </w:p>
     <w:p>
       <w:pPr>
@@ -5245,15 +6360,9 @@
           <w:ilvl w:val="0"/>
           <w:numId w:val="1"/>
         </w:numPr>
-        <w:rPr>
-          <w:lang w:val="en-US"/>
-        </w:rPr>
-      </w:pPr>
-      <w:r>
-        <w:rPr>
-          <w:lang w:val="en-US"/>
-        </w:rPr>
-        <w:t>All done in one single integrator class</w:t>
+      </w:pPr>
+      <w:r>
+        <w:t>NCINT each produce the same timing tests (to be expected)</w:t>
       </w:r>
     </w:p>
     <w:p>
@@ -5263,21 +6372,17 @@
           <w:ilvl w:val="0"/>
           <w:numId w:val="1"/>
         </w:numPr>
-        <w:rPr>
-          <w:lang w:val="en-US"/>
-        </w:rPr>
-      </w:pPr>
-      <w:r>
-        <w:rPr>
-          <w:lang w:val="en-US"/>
-        </w:rPr>
-        <w:t xml:space="preserve">Code generally follows the exact mathematical definitions for each </w:t>
-      </w:r>
-      <w:r>
-        <w:rPr>
-          <w:lang w:val="en-US"/>
-        </w:rPr>
-        <w:t>of the newton-cotes quadrature method</w:t>
+      </w:pPr>
+      <w:r>
+        <w:t xml:space="preserve">All of the </w:t>
+      </w:r>
+      <w:proofErr w:type="spellStart"/>
+      <w:r>
+        <w:t>NCInt</w:t>
+      </w:r>
+      <w:proofErr w:type="spellEnd"/>
+      <w:r>
+        <w:t xml:space="preserve"> methods converge instantaneously on f1, which was expected</w:t>
       </w:r>
     </w:p>
     <w:p>
@@ -5287,15 +6392,17 @@
           <w:ilvl w:val="0"/>
           <w:numId w:val="1"/>
         </w:numPr>
-        <w:rPr>
-          <w:lang w:val="en-US"/>
-        </w:rPr>
-      </w:pPr>
-      <w:r>
-        <w:rPr>
-          <w:lang w:val="en-US"/>
-        </w:rPr>
-        <w:t>Random number generator was required for monte carlo shts</w:t>
+      </w:pPr>
+      <w:r>
+        <w:t xml:space="preserve">Monte </w:t>
+      </w:r>
+      <w:proofErr w:type="spellStart"/>
+      <w:r>
+        <w:t>carlo</w:t>
+      </w:r>
+      <w:proofErr w:type="spellEnd"/>
+      <w:r>
+        <w:t xml:space="preserve"> ‘converges’ slowly, compared to those guys</w:t>
       </w:r>
     </w:p>
     <w:p>
@@ -5305,15 +6412,18 @@
           <w:ilvl w:val="0"/>
           <w:numId w:val="1"/>
         </w:numPr>
-        <w:rPr>
-          <w:lang w:val="en-US"/>
-        </w:rPr>
-      </w:pPr>
-      <w:r>
-        <w:rPr>
-          <w:lang w:val="en-US"/>
-        </w:rPr>
-        <w:t>Recursion was used for adaptive integration</w:t>
+      </w:pPr>
+      <w:r>
+        <w:lastRenderedPageBreak/>
+        <w:t xml:space="preserve">Adaptive integration converges </w:t>
+      </w:r>
+      <w:proofErr w:type="spellStart"/>
+      <w:r>
+        <w:t>hella</w:t>
+      </w:r>
+      <w:proofErr w:type="spellEnd"/>
+      <w:r>
+        <w:t xml:space="preserve"> quickly</w:t>
       </w:r>
     </w:p>
     <w:p>
@@ -5323,36 +6433,15 @@
           <w:ilvl w:val="0"/>
           <w:numId w:val="1"/>
         </w:numPr>
-        <w:rPr>
-          <w:lang w:val="en-US"/>
-        </w:rPr>
-      </w:pPr>
-      <w:r>
-        <w:rPr>
-          <w:lang w:val="en-US"/>
-        </w:rPr>
-        <w:t xml:space="preserve">Talk about the generator thingy </w:t>
-      </w:r>
-      <w:r>
-        <w:rPr>
-          <w:lang w:val="en-US"/>
-        </w:rPr>
-        <w:t>and why that was required</w:t>
-      </w:r>
-    </w:p>
-    <w:p>
-      <w:pPr>
-        <w:rPr>
-          <w:lang w:val="en-US"/>
-        </w:rPr>
-      </w:pPr>
-    </w:p>
-    <w:p>
-      <w:pPr>
-        <w:rPr>
-          <w:lang w:val="en-US"/>
-        </w:rPr>
-      </w:pPr>
+      </w:pPr>
+      <w:r>
+        <w:t>Show for standard functions f1, f3, and Gaussian</w:t>
+      </w:r>
+    </w:p>
+    <w:p>
+      <w:r>
+        <w:t>4d</w:t>
+      </w:r>
     </w:p>
     <w:p>
       <w:pPr>
@@ -5369,6 +6458,38 @@
         <w:rPr>
           <w:lang w:val="en-US"/>
         </w:rPr>
+        <w:t xml:space="preserve">Do the area of a hypersphere </w:t>
+      </w:r>
+    </w:p>
+    <w:p>
+      <w:pPr>
+        <w:rPr>
+          <w:lang w:val="en-US"/>
+        </w:rPr>
+      </w:pPr>
+    </w:p>
+    <w:p>
+      <w:pPr>
+        <w:rPr>
+          <w:lang w:val="en-US"/>
+        </w:rPr>
+      </w:pPr>
+    </w:p>
+    <w:p>
+      <w:pPr>
+        <w:pStyle w:val="ListParagraph"/>
+        <w:numPr>
+          <w:ilvl w:val="0"/>
+          <w:numId w:val="1"/>
+        </w:numPr>
+        <w:rPr>
+          <w:lang w:val="en-US"/>
+        </w:rPr>
+      </w:pPr>
+      <w:r>
+        <w:rPr>
+          <w:lang w:val="en-US"/>
+        </w:rPr>
         <w:t xml:space="preserve">Results </w:t>
       </w:r>
     </w:p>
@@ -5387,7 +6508,21 @@
         <w:rPr>
           <w:lang w:val="en-US"/>
         </w:rPr>
-        <w:t>Show that the newton cotes is superior in the one dimensional case</w:t>
+        <w:t xml:space="preserve">Show that the newton cotes </w:t>
+      </w:r>
+      <w:proofErr w:type="gramStart"/>
+      <w:r>
+        <w:rPr>
+          <w:lang w:val="en-US"/>
+        </w:rPr>
+        <w:t>is</w:t>
+      </w:r>
+      <w:proofErr w:type="gramEnd"/>
+      <w:r>
+        <w:rPr>
+          <w:lang w:val="en-US"/>
+        </w:rPr>
+        <w:t xml:space="preserve"> superior in the one dimensional case</w:t>
       </w:r>
     </w:p>
     <w:p>
@@ -5405,7 +6540,21 @@
         <w:rPr>
           <w:lang w:val="en-US"/>
         </w:rPr>
-        <w:t xml:space="preserve">show that the one d convergers are accurate </w:t>
+        <w:t xml:space="preserve">show that the one d </w:t>
+      </w:r>
+      <w:proofErr w:type="spellStart"/>
+      <w:r>
+        <w:rPr>
+          <w:lang w:val="en-US"/>
+        </w:rPr>
+        <w:t>convergers</w:t>
+      </w:r>
+      <w:proofErr w:type="spellEnd"/>
+      <w:r>
+        <w:rPr>
+          <w:lang w:val="en-US"/>
+        </w:rPr>
+        <w:t xml:space="preserve"> are accurate </w:t>
       </w:r>
       <w:r>
         <w:rPr>
@@ -5429,7 +6578,35 @@
         <w:rPr>
           <w:lang w:val="en-US"/>
         </w:rPr>
-        <w:t>show that monte carlo is superior in the four dimensional case</w:t>
+        <w:t xml:space="preserve">show that monte </w:t>
+      </w:r>
+      <w:proofErr w:type="spellStart"/>
+      <w:r>
+        <w:rPr>
+          <w:lang w:val="en-US"/>
+        </w:rPr>
+        <w:t>carlo</w:t>
+      </w:r>
+      <w:proofErr w:type="spellEnd"/>
+      <w:r>
+        <w:rPr>
+          <w:lang w:val="en-US"/>
+        </w:rPr>
+        <w:t xml:space="preserve"> is superior in the </w:t>
+      </w:r>
+      <w:proofErr w:type="gramStart"/>
+      <w:r>
+        <w:rPr>
+          <w:lang w:val="en-US"/>
+        </w:rPr>
+        <w:t>four dimensional</w:t>
+      </w:r>
+      <w:proofErr w:type="gramEnd"/>
+      <w:r>
+        <w:rPr>
+          <w:lang w:val="en-US"/>
+        </w:rPr>
+        <w:t xml:space="preserve"> case</w:t>
       </w:r>
     </w:p>
     <w:p>
@@ -5447,8 +6624,16 @@
         <w:rPr>
           <w:lang w:val="en-US"/>
         </w:rPr>
-        <w:t>validity? Probably compare it with known thingys</w:t>
-      </w:r>
+        <w:t xml:space="preserve">validity? Probably compare it with known </w:t>
+      </w:r>
+      <w:proofErr w:type="spellStart"/>
+      <w:r>
+        <w:rPr>
+          <w:lang w:val="en-US"/>
+        </w:rPr>
+        <w:t>thingys</w:t>
+      </w:r>
+      <w:proofErr w:type="spellEnd"/>
     </w:p>
     <w:p>
       <w:pPr>
@@ -5486,11 +6671,19 @@
           <w:lang w:val="en-US"/>
         </w:rPr>
       </w:pPr>
-      <w:r>
-        <w:rPr>
-          <w:lang w:val="en-US"/>
-        </w:rPr>
-        <w:t xml:space="preserve">Shruggie </w:t>
+      <w:proofErr w:type="spellStart"/>
+      <w:r>
+        <w:rPr>
+          <w:lang w:val="en-US"/>
+        </w:rPr>
+        <w:t>Shruggie</w:t>
+      </w:r>
+      <w:proofErr w:type="spellEnd"/>
+      <w:r>
+        <w:rPr>
+          <w:lang w:val="en-US"/>
+        </w:rPr>
+        <w:t xml:space="preserve"> </w:t>
       </w:r>
     </w:p>
     <w:p>

</xml_diff>

<commit_message>
- removed useless stuffs - made adaptint even better - solved a few bugs in adaptintN
</commit_message>
<xml_diff>
--- a/Computing report.docx
+++ b/Computing report.docx
@@ -41,225 +41,218 @@
           <w:lang w:val="en-US"/>
         </w:rPr>
       </w:pPr>
-    </w:p>
-    <w:p>
-      <w:pPr>
-        <w:rPr>
-          <w:lang w:val="en-US"/>
-        </w:rPr>
-      </w:pPr>
-    </w:p>
-    <w:p>
-      <w:pPr>
-        <w:rPr>
-          <w:lang w:val="en-US"/>
-        </w:rPr>
-      </w:pPr>
-      <w:r>
-        <w:rPr>
-          <w:lang w:val="en-US"/>
-        </w:rPr>
-        <w:t>TALK ABOUT VEGAS SOMEWHERE IN IT</w:t>
-      </w:r>
-    </w:p>
-    <w:p>
-      <w:pPr>
-        <w:rPr>
-          <w:lang w:val="en-US"/>
-        </w:rPr>
-      </w:pPr>
-      <w:r>
-        <w:rPr>
-          <w:lang w:val="en-US"/>
-        </w:rPr>
-        <w:t>Integrations play an important part in</w:t>
-      </w:r>
-      <w:r>
-        <w:rPr>
-          <w:lang w:val="en-US"/>
-        </w:rPr>
-        <w:t xml:space="preserve"> the study of particle physics. Calculating the cross section of a particular interaction is one of the goals in this study; determining the probability of a particular interaction will lead to more studies within it. </w:t>
-      </w:r>
-      <w:r>
-        <w:rPr>
-          <w:lang w:val="en-US"/>
-        </w:rPr>
-        <w:t>Physicists often collide two particles together and calculate the probability of a particular interaction happening, the classic example being a</w:t>
-      </w:r>
-      <w:r>
-        <w:rPr>
-          <w:lang w:val="en-US"/>
-        </w:rPr>
-        <w:t>n</w:t>
-      </w:r>
-      <w:r>
-        <w:rPr>
-          <w:lang w:val="en-US"/>
-        </w:rPr>
-        <w:t xml:space="preserve"> electron-anti electron pair interacting to produce a muon-anti muon pair. </w:t>
-      </w:r>
-      <w:r>
-        <w:rPr>
-          <w:lang w:val="en-US"/>
-        </w:rPr>
-        <w:t xml:space="preserve">This two-to-two process requires integrating over two variables, in general a two-to-n process requires integrating over 3n-4 variables. Given that a typical LHC process contains </w:t>
-      </w:r>
-      <w:r>
-        <w:rPr>
-          <w:lang w:val="en-US"/>
-        </w:rPr>
-        <w:t>hundreds of particles, performing this multidimensional integral becomes challenging and practically impossible analytically.</w:t>
-      </w:r>
-    </w:p>
-    <w:p>
-      <w:pPr>
-        <w:rPr>
-          <w:lang w:val="en-US"/>
-        </w:rPr>
-      </w:pPr>
-    </w:p>
-    <w:p>
-      <w:pPr>
-        <w:rPr>
-          <w:lang w:val="en-US"/>
-        </w:rPr>
-      </w:pPr>
-      <w:r>
-        <w:rPr>
-          <w:lang w:val="en-US"/>
-        </w:rPr>
-        <w:t xml:space="preserve">Numerical methods exist that would alleviate the problem. </w:t>
-      </w:r>
-      <w:r>
-        <w:rPr>
-          <w:lang w:val="en-US"/>
-        </w:rPr>
-        <w:t xml:space="preserve">Traditional </w:t>
-      </w:r>
-      <w:r>
-        <w:rPr>
-          <w:lang w:val="en-US"/>
-        </w:rPr>
-        <w:t>quadrature-based</w:t>
-      </w:r>
-      <w:r>
-        <w:rPr>
-          <w:lang w:val="en-US"/>
-        </w:rPr>
-        <w:t xml:space="preserve"> methods exist</w:t>
-      </w:r>
-      <w:r>
-        <w:rPr>
-          <w:lang w:val="en-US"/>
-        </w:rPr>
-        <w:t xml:space="preserve"> that can numerically integrate one dimensional </w:t>
-      </w:r>
-      <w:proofErr w:type="gramStart"/>
-      <w:r>
-        <w:rPr>
-          <w:lang w:val="en-US"/>
-        </w:rPr>
-        <w:t>problems</w:t>
-      </w:r>
-      <w:proofErr w:type="gramEnd"/>
-      <w:r>
-        <w:rPr>
-          <w:lang w:val="en-US"/>
-        </w:rPr>
-        <w:t xml:space="preserve"> with ease, as well as </w:t>
-      </w:r>
-      <w:r>
-        <w:rPr>
-          <w:lang w:val="en-US"/>
-        </w:rPr>
-        <w:t>Monte</w:t>
-      </w:r>
-      <w:r>
-        <w:rPr>
-          <w:lang w:val="en-US"/>
-        </w:rPr>
-        <w:t xml:space="preserve"> </w:t>
-      </w:r>
-      <w:r>
-        <w:rPr>
-          <w:lang w:val="en-US"/>
-        </w:rPr>
-        <w:t>C</w:t>
-      </w:r>
-      <w:r>
-        <w:rPr>
-          <w:lang w:val="en-US"/>
-        </w:rPr>
-        <w:t>arlo integrations</w:t>
-      </w:r>
-      <w:r>
-        <w:rPr>
-          <w:lang w:val="en-US"/>
-        </w:rPr>
-        <w:t xml:space="preserve">. </w:t>
-      </w:r>
-      <w:r>
-        <w:rPr>
-          <w:lang w:val="en-US"/>
-        </w:rPr>
-        <w:t xml:space="preserve">Each integration method has its own convergence </w:t>
-      </w:r>
-      <w:r>
-        <w:rPr>
-          <w:lang w:val="en-US"/>
-        </w:rPr>
-        <w:t xml:space="preserve">and error characteristics, the investigation of which would allow us to determine which </w:t>
-      </w:r>
-      <w:r>
-        <w:rPr>
-          <w:lang w:val="en-US"/>
-        </w:rPr>
-        <w:t>integration</w:t>
-      </w:r>
-      <w:r>
-        <w:rPr>
-          <w:lang w:val="en-US"/>
-        </w:rPr>
-        <w:t xml:space="preserve"> method is best </w:t>
-      </w:r>
-      <w:r>
-        <w:rPr>
-          <w:lang w:val="en-US"/>
-        </w:rPr>
-        <w:t>used</w:t>
-      </w:r>
-      <w:r>
-        <w:rPr>
-          <w:lang w:val="en-US"/>
-        </w:rPr>
-        <w:t xml:space="preserve"> for particle physics. Generalizing these methods in N-dimensions would be </w:t>
-      </w:r>
-      <w:r>
-        <w:rPr>
-          <w:lang w:val="en-US"/>
-        </w:rPr>
-        <w:t>challenging and</w:t>
-      </w:r>
-      <w:r>
-        <w:rPr>
-          <w:lang w:val="en-US"/>
-        </w:rPr>
-        <w:t xml:space="preserve"> would also change the aforementioned characteristics </w:t>
-      </w:r>
-      <w:r>
-        <w:rPr>
-          <w:lang w:val="en-US"/>
-        </w:rPr>
-        <w:t xml:space="preserve">of each method. </w:t>
-      </w:r>
-      <w:r>
-        <w:rPr>
-          <w:lang w:val="en-US"/>
-        </w:rPr>
-        <w:t xml:space="preserve">The </w:t>
-      </w:r>
       <w:bookmarkStart w:id="0" w:name="_GoBack"/>
       <w:bookmarkEnd w:id="0"/>
+    </w:p>
+    <w:p>
+      <w:pPr>
+        <w:rPr>
+          <w:lang w:val="en-US"/>
+        </w:rPr>
+      </w:pPr>
+      <w:r>
+        <w:rPr>
+          <w:lang w:val="en-US"/>
+        </w:rPr>
+        <w:t>TALK ABOUT VEGAS SOMEWHERE IN IT</w:t>
+      </w:r>
+    </w:p>
+    <w:p>
+      <w:pPr>
+        <w:rPr>
+          <w:lang w:val="en-US"/>
+        </w:rPr>
+      </w:pPr>
+      <w:r>
+        <w:rPr>
+          <w:lang w:val="en-US"/>
+        </w:rPr>
+        <w:t>Integrations play an important part in</w:t>
+      </w:r>
+      <w:r>
+        <w:rPr>
+          <w:lang w:val="en-US"/>
+        </w:rPr>
+        <w:t xml:space="preserve"> the study of particle physics. Calculating the cross section of a particular interaction is one of the goals in this study; determining the probability of a particular interaction will lead to more studies within it. </w:t>
+      </w:r>
+      <w:r>
+        <w:rPr>
+          <w:lang w:val="en-US"/>
+        </w:rPr>
+        <w:t>Physicists often collide two particles together and calculate the probability of a particular interaction happening, the classic example being a</w:t>
+      </w:r>
+      <w:r>
+        <w:rPr>
+          <w:lang w:val="en-US"/>
+        </w:rPr>
+        <w:t>n</w:t>
+      </w:r>
+      <w:r>
+        <w:rPr>
+          <w:lang w:val="en-US"/>
+        </w:rPr>
+        <w:t xml:space="preserve"> electron-anti electron pair interacting to produce a muon-anti muon pair. </w:t>
+      </w:r>
+      <w:r>
+        <w:rPr>
+          <w:lang w:val="en-US"/>
+        </w:rPr>
+        <w:t xml:space="preserve">This two-to-two process requires integrating over two variables, in general a two-to-n process requires integrating over 3n-4 variables. Given that a typical LHC process contains </w:t>
+      </w:r>
+      <w:r>
+        <w:rPr>
+          <w:lang w:val="en-US"/>
+        </w:rPr>
+        <w:t>hundreds of particles, performing this multidimensional integral becomes challenging and practically impossible analytically.</w:t>
+      </w:r>
+    </w:p>
+    <w:p>
+      <w:pPr>
+        <w:rPr>
+          <w:lang w:val="en-US"/>
+        </w:rPr>
+      </w:pPr>
+    </w:p>
+    <w:p>
+      <w:pPr>
+        <w:rPr>
+          <w:lang w:val="en-US"/>
+        </w:rPr>
+      </w:pPr>
+      <w:r>
+        <w:rPr>
+          <w:lang w:val="en-US"/>
+        </w:rPr>
+        <w:t xml:space="preserve">Numerical methods exist that would alleviate the problem. </w:t>
+      </w:r>
+      <w:r>
+        <w:rPr>
+          <w:lang w:val="en-US"/>
+        </w:rPr>
+        <w:t xml:space="preserve">Traditional </w:t>
+      </w:r>
+      <w:r>
+        <w:rPr>
+          <w:lang w:val="en-US"/>
+        </w:rPr>
+        <w:t>quadrature-based</w:t>
+      </w:r>
+      <w:r>
+        <w:rPr>
+          <w:lang w:val="en-US"/>
+        </w:rPr>
+        <w:t xml:space="preserve"> methods exist</w:t>
+      </w:r>
+      <w:r>
+        <w:rPr>
+          <w:lang w:val="en-US"/>
+        </w:rPr>
+        <w:t xml:space="preserve"> that can numerically integrate one dimensional </w:t>
+      </w:r>
+      <w:proofErr w:type="gramStart"/>
+      <w:r>
+        <w:rPr>
+          <w:lang w:val="en-US"/>
+        </w:rPr>
+        <w:t>problems</w:t>
+      </w:r>
+      <w:proofErr w:type="gramEnd"/>
+      <w:r>
+        <w:rPr>
+          <w:lang w:val="en-US"/>
+        </w:rPr>
+        <w:t xml:space="preserve"> with ease, as well as </w:t>
+      </w:r>
+      <w:r>
+        <w:rPr>
+          <w:lang w:val="en-US"/>
+        </w:rPr>
+        <w:t>Monte</w:t>
+      </w:r>
+      <w:r>
+        <w:rPr>
+          <w:lang w:val="en-US"/>
+        </w:rPr>
+        <w:t xml:space="preserve"> </w:t>
+      </w:r>
+      <w:r>
+        <w:rPr>
+          <w:lang w:val="en-US"/>
+        </w:rPr>
+        <w:t>C</w:t>
+      </w:r>
+      <w:r>
+        <w:rPr>
+          <w:lang w:val="en-US"/>
+        </w:rPr>
+        <w:t>arlo integrations</w:t>
+      </w:r>
+      <w:r>
+        <w:rPr>
+          <w:lang w:val="en-US"/>
+        </w:rPr>
+        <w:t xml:space="preserve">. </w:t>
+      </w:r>
+      <w:r>
+        <w:rPr>
+          <w:lang w:val="en-US"/>
+        </w:rPr>
+        <w:t xml:space="preserve">Each integration method has its own convergence </w:t>
+      </w:r>
+      <w:r>
+        <w:rPr>
+          <w:lang w:val="en-US"/>
+        </w:rPr>
+        <w:t xml:space="preserve">and error characteristics, the investigation of which would allow us to determine which </w:t>
+      </w:r>
+      <w:r>
+        <w:rPr>
+          <w:lang w:val="en-US"/>
+        </w:rPr>
+        <w:t>integration</w:t>
+      </w:r>
+      <w:r>
+        <w:rPr>
+          <w:lang w:val="en-US"/>
+        </w:rPr>
+        <w:t xml:space="preserve"> method is best </w:t>
+      </w:r>
+      <w:r>
+        <w:rPr>
+          <w:lang w:val="en-US"/>
+        </w:rPr>
+        <w:t>used</w:t>
+      </w:r>
+      <w:r>
+        <w:rPr>
+          <w:lang w:val="en-US"/>
+        </w:rPr>
+        <w:t xml:space="preserve"> for particle physics. Generalizing these methods in N-dimensions would be </w:t>
+      </w:r>
+      <w:r>
+        <w:rPr>
+          <w:lang w:val="en-US"/>
+        </w:rPr>
+        <w:t>challenging and</w:t>
+      </w:r>
+      <w:r>
+        <w:rPr>
+          <w:lang w:val="en-US"/>
+        </w:rPr>
+        <w:t xml:space="preserve"> would also change the aforementioned characteristics </w:t>
+      </w:r>
+      <w:r>
+        <w:rPr>
+          <w:lang w:val="en-US"/>
+        </w:rPr>
+        <w:t xml:space="preserve">of each method. </w:t>
+      </w:r>
+      <w:r>
+        <w:rPr>
+          <w:lang w:val="en-US"/>
+        </w:rPr>
+        <w:t xml:space="preserve">The </w:t>
+      </w:r>
     </w:p>
     <w:p>
       <w:pPr>
@@ -572,6 +565,7 @@
         <w:rPr>
           <w:lang w:val="en-US"/>
         </w:rPr>
+        <w:lastRenderedPageBreak/>
         <w:t xml:space="preserve">A simple way to determine the value of the integral is to evaluate the integrand along equally spaced intervals, which are called the Newton-Cotes quadrature rules. The simplest of these is the midpoint rule, where the function is approximated as a </w:t>
       </w:r>
       <w:proofErr w:type="gramStart"/>
@@ -2494,6 +2488,7 @@
           <w:rFonts w:eastAsiaTheme="minorEastAsia"/>
           <w:lang w:val="en-US"/>
         </w:rPr>
+        <w:lastRenderedPageBreak/>
         <w:t>Newton-Cote</w:t>
       </w:r>
       <w:r>
@@ -6088,48 +6083,34 @@
     <w:p>
       <w:pPr>
         <w:ind w:left="360"/>
+      </w:pPr>
+      <w:r>
+        <w:t>[[w1, w2], [w3, w4]]</w:t>
+      </w:r>
+    </w:p>
+    <w:p>
+      <w:pPr>
+        <w:ind w:left="360"/>
+      </w:pPr>
+      <w:proofErr w:type="spellStart"/>
+      <w:r>
+        <w:t>Wlist</w:t>
+      </w:r>
+      <w:proofErr w:type="spellEnd"/>
+      <w:r>
+        <w:t>[d][V[d]]</w:t>
+      </w:r>
+    </w:p>
+    <w:p>
+      <w:pPr>
+        <w:ind w:left="360"/>
         <w:rPr>
           <w:lang w:val="de-DE"/>
         </w:rPr>
       </w:pPr>
       <w:r>
         <w:rPr>
-          <w:lang w:val="de-DE"/>
-        </w:rPr>
-        <w:t>[[w1, w2], [w3, w4]]</w:t>
-      </w:r>
-    </w:p>
-    <w:p>
-      <w:pPr>
-        <w:ind w:left="360"/>
-        <w:rPr>
-          <w:lang w:val="de-DE"/>
-        </w:rPr>
-      </w:pPr>
-      <w:proofErr w:type="spellStart"/>
-      <w:r>
-        <w:rPr>
-          <w:lang w:val="de-DE"/>
-        </w:rPr>
-        <w:t>Wlist</w:t>
-      </w:r>
-      <w:proofErr w:type="spellEnd"/>
-      <w:r>
-        <w:rPr>
-          <w:lang w:val="de-DE"/>
-        </w:rPr>
-        <w:t>[d][V[d]]</w:t>
-      </w:r>
-    </w:p>
-    <w:p>
-      <w:pPr>
-        <w:ind w:left="360"/>
-        <w:rPr>
-          <w:lang w:val="de-DE"/>
-        </w:rPr>
-      </w:pPr>
-      <w:r>
-        <w:rPr>
+          <w:noProof/>
           <w:lang w:val="de-DE"/>
         </w:rPr>
         <w:drawing>
@@ -6246,6 +6227,9 @@
         <w:ind w:left="360"/>
       </w:pPr>
       <w:r>
+        <w:rPr>
+          <w:noProof/>
+        </w:rPr>
         <w:drawing>
           <wp:inline distT="0" distB="0" distL="0" distR="0" wp14:anchorId="1981D3A2" wp14:editId="24A0C06D">
             <wp:extent cx="4572000" cy="3187700"/>

</xml_diff>

<commit_message>
- 'fixed' AdaptIntN - last commit before restructuring to submission
</commit_message>
<xml_diff>
--- a/Computing report.docx
+++ b/Computing report.docx
@@ -41,8 +41,6 @@
           <w:lang w:val="en-US"/>
         </w:rPr>
       </w:pPr>
-      <w:bookmarkStart w:id="0" w:name="_GoBack"/>
-      <w:bookmarkEnd w:id="0"/>
     </w:p>
     <w:p>
       <w:pPr>
@@ -1872,7 +1870,7 @@
       <w:tr>
         <w:tc>
           <w:tcPr>
-            <w:tcW w:w="4505" w:type="dxa"/>
+            <w:tcW w:w="4334" w:type="dxa"/>
           </w:tcPr>
           <w:p>
             <w:pPr>
@@ -1892,7 +1890,7 @@
         </w:tc>
         <w:tc>
           <w:tcPr>
-            <w:tcW w:w="4505" w:type="dxa"/>
+            <w:tcW w:w="4316" w:type="dxa"/>
           </w:tcPr>
           <w:p>
             <w:pPr>
@@ -1914,7 +1912,7 @@
       <w:tr>
         <w:tc>
           <w:tcPr>
-            <w:tcW w:w="4505" w:type="dxa"/>
+            <w:tcW w:w="4334" w:type="dxa"/>
           </w:tcPr>
           <w:p>
             <w:pPr>
@@ -1934,7 +1932,7 @@
         </w:tc>
         <w:tc>
           <w:tcPr>
-            <w:tcW w:w="4505" w:type="dxa"/>
+            <w:tcW w:w="4316" w:type="dxa"/>
           </w:tcPr>
           <w:p>
             <w:pPr>
@@ -1977,7 +1975,7 @@
       <w:tr>
         <w:tc>
           <w:tcPr>
-            <w:tcW w:w="4505" w:type="dxa"/>
+            <w:tcW w:w="4334" w:type="dxa"/>
           </w:tcPr>
           <w:p>
             <w:pPr>
@@ -1997,7 +1995,7 @@
         </w:tc>
         <w:tc>
           <w:tcPr>
-            <w:tcW w:w="4505" w:type="dxa"/>
+            <w:tcW w:w="4316" w:type="dxa"/>
           </w:tcPr>
           <w:p>
             <w:pPr>
@@ -2026,7 +2024,7 @@
       <w:tr>
         <w:tc>
           <w:tcPr>
-            <w:tcW w:w="4505" w:type="dxa"/>
+            <w:tcW w:w="4334" w:type="dxa"/>
           </w:tcPr>
           <w:p>
             <w:pPr>
@@ -2046,7 +2044,7 @@
         </w:tc>
         <w:tc>
           <w:tcPr>
-            <w:tcW w:w="4505" w:type="dxa"/>
+            <w:tcW w:w="4316" w:type="dxa"/>
           </w:tcPr>
           <w:p>
             <w:pPr>
@@ -2081,44 +2079,7 @@
           </w:p>
         </w:tc>
       </w:tr>
-      <w:tr>
-        <w:tc>
-          <w:tcPr>
-            <w:tcW w:w="4505" w:type="dxa"/>
-          </w:tcPr>
-          <w:p>
-            <w:pPr>
-              <w:rPr>
-                <w:rFonts w:eastAsiaTheme="minorEastAsia"/>
-                <w:lang w:val="en-US"/>
-              </w:rPr>
-            </w:pPr>
-          </w:p>
-        </w:tc>
-        <w:tc>
-          <w:tcPr>
-            <w:tcW w:w="4505" w:type="dxa"/>
-          </w:tcPr>
-          <w:p>
-            <w:pPr>
-              <w:rPr>
-                <w:rFonts w:eastAsiaTheme="minorEastAsia"/>
-                <w:lang w:val="en-US"/>
-              </w:rPr>
-            </w:pPr>
-          </w:p>
-        </w:tc>
-      </w:tr>
     </w:tbl>
-    <w:p>
-      <w:pPr>
-        <w:ind w:left="360"/>
-        <w:rPr>
-          <w:rFonts w:eastAsiaTheme="minorEastAsia"/>
-          <w:lang w:val="en-US"/>
-        </w:rPr>
-      </w:pPr>
-    </w:p>
     <w:p>
       <w:pPr>
         <w:ind w:left="360"/>
@@ -2488,45 +2449,52 @@
           <w:rFonts w:eastAsiaTheme="minorEastAsia"/>
           <w:lang w:val="en-US"/>
         </w:rPr>
+        <w:t>Newton-Cote</w:t>
+      </w:r>
+      <w:r>
+        <w:rPr>
+          <w:rFonts w:eastAsiaTheme="minorEastAsia"/>
+          <w:lang w:val="en-US"/>
+        </w:rPr>
+        <w:t xml:space="preserve">s formulas have only been shown in one </w:t>
+      </w:r>
+      <w:proofErr w:type="gramStart"/>
+      <w:r>
+        <w:rPr>
+          <w:rFonts w:eastAsiaTheme="minorEastAsia"/>
+          <w:lang w:val="en-US"/>
+        </w:rPr>
+        <w:t>dimensions</w:t>
+      </w:r>
+      <w:proofErr w:type="gramEnd"/>
+      <w:r>
+        <w:rPr>
+          <w:rFonts w:eastAsiaTheme="minorEastAsia"/>
+          <w:lang w:val="en-US"/>
+        </w:rPr>
+        <w:t xml:space="preserve"> so far, however they can </w:t>
+      </w:r>
+      <w:r>
+        <w:rPr>
+          <w:rFonts w:eastAsiaTheme="minorEastAsia"/>
+          <w:lang w:val="en-US"/>
+        </w:rPr>
+        <w:t xml:space="preserve">easily be generalized to N dimensions. </w:t>
+      </w:r>
+      <w:r>
+        <w:rPr>
+          <w:rFonts w:eastAsiaTheme="minorEastAsia"/>
+          <w:lang w:val="en-US"/>
+        </w:rPr>
+        <w:t xml:space="preserve">This is done simply by applying the </w:t>
+      </w:r>
+      <w:r>
+        <w:rPr>
+          <w:rFonts w:eastAsiaTheme="minorEastAsia"/>
+          <w:lang w:val="en-US"/>
+        </w:rPr>
         <w:lastRenderedPageBreak/>
-        <w:t>Newton-Cote</w:t>
-      </w:r>
-      <w:r>
-        <w:rPr>
-          <w:rFonts w:eastAsiaTheme="minorEastAsia"/>
-          <w:lang w:val="en-US"/>
-        </w:rPr>
-        <w:t xml:space="preserve">s formulas have only been shown in one </w:t>
-      </w:r>
-      <w:proofErr w:type="gramStart"/>
-      <w:r>
-        <w:rPr>
-          <w:rFonts w:eastAsiaTheme="minorEastAsia"/>
-          <w:lang w:val="en-US"/>
-        </w:rPr>
-        <w:t>dimensions</w:t>
-      </w:r>
-      <w:proofErr w:type="gramEnd"/>
-      <w:r>
-        <w:rPr>
-          <w:rFonts w:eastAsiaTheme="minorEastAsia"/>
-          <w:lang w:val="en-US"/>
-        </w:rPr>
-        <w:t xml:space="preserve"> so far, however they can </w:t>
-      </w:r>
-      <w:r>
-        <w:rPr>
-          <w:rFonts w:eastAsiaTheme="minorEastAsia"/>
-          <w:lang w:val="en-US"/>
-        </w:rPr>
-        <w:t xml:space="preserve">easily be generalized to N dimensions. </w:t>
-      </w:r>
-      <w:r>
-        <w:rPr>
-          <w:rFonts w:eastAsiaTheme="minorEastAsia"/>
-          <w:lang w:val="en-US"/>
-        </w:rPr>
-        <w:t xml:space="preserve">This is done simply by applying the quadrature method individually in each </w:t>
+        <w:t xml:space="preserve">quadrature method individually in each </w:t>
       </w:r>
       <w:proofErr w:type="gramStart"/>
       <w:r>
@@ -3279,7 +3247,6 @@
               <w:rFonts w:ascii="Cambria Math" w:eastAsiaTheme="minorEastAsia" w:hAnsi="Cambria Math"/>
               <w:lang w:val="en-US"/>
             </w:rPr>
-            <w:lastRenderedPageBreak/>
             <m:t>I=</m:t>
           </m:r>
           <m:nary>
@@ -3569,6 +3536,7 @@
               <w:rFonts w:ascii="Cambria Math" w:eastAsiaTheme="minorEastAsia" w:hAnsi="Cambria Math"/>
               <w:lang w:val="en-US"/>
             </w:rPr>
+            <w:lastRenderedPageBreak/>
             <m:t>I≈</m:t>
           </m:r>
           <m:f>
@@ -4152,6 +4120,8 @@
           <w:lang w:val="en-US"/>
         </w:rPr>
       </w:pPr>
+      <w:bookmarkStart w:id="0" w:name="_GoBack"/>
+      <w:bookmarkEnd w:id="0"/>
     </w:p>
     <w:p>
       <w:pPr>
@@ -4622,7 +4592,6 @@
           <w:szCs w:val="21"/>
           <w:lang w:eastAsia="en-GB"/>
         </w:rPr>
-        <w:lastRenderedPageBreak/>
         <w:t xml:space="preserve">2.    </w:t>
       </w:r>
       <w:r>
@@ -4806,6 +4775,7 @@
           <w:szCs w:val="21"/>
           <w:lang w:eastAsia="en-GB"/>
         </w:rPr>
+        <w:lastRenderedPageBreak/>
         <w:t xml:space="preserve">3.    </w:t>
       </w:r>
       <w:r>
@@ -6155,7 +6125,6 @@
         <w:ind w:left="360"/>
       </w:pPr>
       <w:r>
-        <w:lastRenderedPageBreak/>
         <w:t xml:space="preserve">This was solved by </w:t>
       </w:r>
       <w:r>
@@ -6398,7 +6367,6 @@
         </w:numPr>
       </w:pPr>
       <w:r>
-        <w:lastRenderedPageBreak/>
         <w:t xml:space="preserve">Adaptive integration converges </w:t>
       </w:r>
       <w:proofErr w:type="spellStart"/>
@@ -6442,6 +6410,7 @@
         <w:rPr>
           <w:lang w:val="en-US"/>
         </w:rPr>
+        <w:lastRenderedPageBreak/>
         <w:t xml:space="preserve">Do the area of a hypersphere </w:t>
       </w:r>
     </w:p>
@@ -7501,6 +7470,33 @@
     <w:basedOn w:val="DefaultParagraphFont"/>
     <w:rsid w:val="0016513E"/>
   </w:style>
+  <w:style w:type="paragraph" w:styleId="BalloonText">
+    <w:name w:val="Balloon Text"/>
+    <w:basedOn w:val="Normal"/>
+    <w:link w:val="BalloonTextChar"/>
+    <w:uiPriority w:val="99"/>
+    <w:semiHidden/>
+    <w:unhideWhenUsed/>
+    <w:rsid w:val="00AF3638"/>
+    <w:rPr>
+      <w:rFonts w:ascii="Times New Roman" w:hAnsi="Times New Roman" w:cs="Times New Roman"/>
+      <w:sz w:val="18"/>
+      <w:szCs w:val="18"/>
+    </w:rPr>
+  </w:style>
+  <w:style w:type="character" w:customStyle="1" w:styleId="BalloonTextChar">
+    <w:name w:val="Balloon Text Char"/>
+    <w:basedOn w:val="DefaultParagraphFont"/>
+    <w:link w:val="BalloonText"/>
+    <w:uiPriority w:val="99"/>
+    <w:semiHidden/>
+    <w:rsid w:val="00AF3638"/>
+    <w:rPr>
+      <w:rFonts w:ascii="Times New Roman" w:hAnsi="Times New Roman" w:cs="Times New Roman"/>
+      <w:sz w:val="18"/>
+      <w:szCs w:val="18"/>
+    </w:rPr>
+  </w:style>
 </w:styles>
 </file>
 

</xml_diff>